<commit_message>
12 June Files added
</commit_message>
<xml_diff>
--- a/CSS/CSS_Exam/CSS3_Exam2_QUES.docx
+++ b/CSS/CSS_Exam/CSS3_Exam2_QUES.docx
@@ -1,6 +1,6 @@
 
 <file path=word/document.xml><?xml version="1.0" encoding="utf-8"?>
-<w:document xmlns:wpc="http://schemas.microsoft.com/office/word/2010/wordprocessingCanvas" xmlns:cx="http://schemas.microsoft.com/office/drawing/2014/chartex" xmlns:cx1="http://schemas.microsoft.com/office/drawing/2015/9/8/chartex" xmlns:cx2="http://schemas.microsoft.com/office/drawing/2015/10/21/chartex" xmlns:cx3="http://schemas.microsoft.com/office/drawing/2016/5/9/chartex" xmlns:cx4="http://schemas.microsoft.com/office/drawing/2016/5/10/chartex" xmlns:cx5="http://schemas.microsoft.com/office/drawing/2016/5/11/chartex" xmlns:cx6="http://schemas.microsoft.com/office/drawing/2016/5/12/chartex" xmlns:cx7="http://schemas.microsoft.com/office/drawing/2016/5/13/chartex" xmlns:cx8="http://schemas.microsoft.com/office/drawing/2016/5/14/chartex" xmlns:mc="http://schemas.openxmlformats.org/markup-compatibility/2006" xmlns:aink="http://schemas.microsoft.com/office/drawing/2016/ink" xmlns:am3d="http://schemas.microsoft.com/office/drawing/2017/model3d" xmlns:o="urn:schemas-microsoft-com:office:office" xmlns:r="http://schemas.openxmlformats.org/officeDocument/2006/relationships" xmlns:m="http://schemas.openxmlformats.org/officeDocument/2006/math" xmlns:v="urn:schemas-microsoft-com:vml" xmlns:wp14="http://schemas.microsoft.com/office/word/2010/wordprocessingDrawing" xmlns:wp="http://schemas.openxmlformats.org/drawingml/2006/wordprocessingDrawing" xmlns:w10="urn:schemas-microsoft-com:office:word" xmlns:w="http://schemas.openxmlformats.org/wordprocessingml/2006/main" xmlns:w14="http://schemas.microsoft.com/office/word/2010/wordml" xmlns:w15="http://schemas.microsoft.com/office/word/2012/wordml" xmlns:w16cex="http://schemas.microsoft.com/office/word/2018/wordml/cex" xmlns:w16cid="http://schemas.microsoft.com/office/word/2016/wordml/cid" xmlns:w16="http://schemas.microsoft.com/office/word/2018/wordml" xmlns:w16sdtdh="http://schemas.microsoft.com/office/word/2020/wordml/sdtdatahash" xmlns:w16se="http://schemas.microsoft.com/office/word/2015/wordml/symex" xmlns:wpg="http://schemas.microsoft.com/office/word/2010/wordprocessingGroup" xmlns:wpi="http://schemas.microsoft.com/office/word/2010/wordprocessingInk" xmlns:wne="http://schemas.microsoft.com/office/word/2006/wordml" xmlns:wps="http://schemas.microsoft.com/office/word/2010/wordprocessingShape" mc:Ignorable="w14 w15 w16se w16cid w16 w16cex w16sdtdh wp14">
+<w:document xmlns:wpc="http://schemas.microsoft.com/office/word/2010/wordprocessingCanvas" xmlns:cx="http://schemas.microsoft.com/office/drawing/2014/chartex" xmlns:cx1="http://schemas.microsoft.com/office/drawing/2015/9/8/chartex" xmlns:cx2="http://schemas.microsoft.com/office/drawing/2015/10/21/chartex" xmlns:cx3="http://schemas.microsoft.com/office/drawing/2016/5/9/chartex" xmlns:cx4="http://schemas.microsoft.com/office/drawing/2016/5/10/chartex" xmlns:cx5="http://schemas.microsoft.com/office/drawing/2016/5/11/chartex" xmlns:cx6="http://schemas.microsoft.com/office/drawing/2016/5/12/chartex" xmlns:cx7="http://schemas.microsoft.com/office/drawing/2016/5/13/chartex" xmlns:cx8="http://schemas.microsoft.com/office/drawing/2016/5/14/chartex" xmlns:mc="http://schemas.openxmlformats.org/markup-compatibility/2006" xmlns:aink="http://schemas.microsoft.com/office/drawing/2016/ink" xmlns:am3d="http://schemas.microsoft.com/office/drawing/2017/model3d" xmlns:o="urn:schemas-microsoft-com:office:office" xmlns:oel="http://schemas.microsoft.com/office/2019/extlst" xmlns:r="http://schemas.openxmlformats.org/officeDocument/2006/relationships" xmlns:m="http://schemas.openxmlformats.org/officeDocument/2006/math" xmlns:v="urn:schemas-microsoft-com:vml" xmlns:wp14="http://schemas.microsoft.com/office/word/2010/wordprocessingDrawing" xmlns:wp="http://schemas.openxmlformats.org/drawingml/2006/wordprocessingDrawing" xmlns:w10="urn:schemas-microsoft-com:office:word" xmlns:w="http://schemas.openxmlformats.org/wordprocessingml/2006/main" xmlns:w14="http://schemas.microsoft.com/office/word/2010/wordml" xmlns:w15="http://schemas.microsoft.com/office/word/2012/wordml" xmlns:w16cex="http://schemas.microsoft.com/office/word/2018/wordml/cex" xmlns:w16cid="http://schemas.microsoft.com/office/word/2016/wordml/cid" xmlns:w16="http://schemas.microsoft.com/office/word/2018/wordml" xmlns:w16sdtdh="http://schemas.microsoft.com/office/word/2020/wordml/sdtdatahash" xmlns:w16se="http://schemas.microsoft.com/office/word/2015/wordml/symex" xmlns:wpg="http://schemas.microsoft.com/office/word/2010/wordprocessingGroup" xmlns:wpi="http://schemas.microsoft.com/office/word/2010/wordprocessingInk" xmlns:wne="http://schemas.microsoft.com/office/word/2006/wordml" xmlns:wps="http://schemas.microsoft.com/office/word/2010/wordprocessingShape" mc:Ignorable="w14 w15 w16se w16cid w16 w16cex w16sdtdh wp14">
   <w:body>
     <w:p>
       <w:pPr>
@@ -257,15 +257,7 @@
           <w:i/>
           <w:color w:val="000081"/>
         </w:rPr>
-        <w:t>4</w:t>
-      </w:r>
-      <w:r>
-        <w:rPr>
-          <w:rFonts w:ascii="Times New Roman" w:hAnsi="Times New Roman" w:cs="Times New Roman"/>
-          <w:i/>
-          <w:color w:val="000081"/>
-        </w:rPr>
-        <w:t>7</w:t>
+        <w:t>51</w:t>
       </w:r>
       <w:r>
         <w:rPr>
@@ -377,8 +369,14 @@
           <w:ilvl w:val="0"/>
           <w:numId w:val="37"/>
         </w:numPr>
-      </w:pPr>
-      <w:r>
+        <w:rPr>
+          <w:highlight w:val="yellow"/>
+        </w:rPr>
+      </w:pPr>
+      <w:r>
+        <w:rPr>
+          <w:highlight w:val="yellow"/>
+        </w:rPr>
         <w:t>"Times New Roman", serif</w:t>
       </w:r>
     </w:p>
@@ -441,16 +439,28 @@
           <w:ilvl w:val="0"/>
           <w:numId w:val="38"/>
         </w:numPr>
-      </w:pPr>
-      <w:r>
+        <w:rPr>
+          <w:highlight w:val="yellow"/>
+        </w:rPr>
+      </w:pPr>
+      <w:r>
+        <w:rPr>
+          <w:highlight w:val="yellow"/>
+        </w:rPr>
         <w:t xml:space="preserve">Use the type selector </w:t>
       </w:r>
       <w:proofErr w:type="gramStart"/>
       <w:r>
+        <w:rPr>
+          <w:highlight w:val="yellow"/>
+        </w:rPr>
         <w:t>with ,</w:t>
       </w:r>
       <w:proofErr w:type="gramEnd"/>
       <w:r>
+        <w:rPr>
+          <w:highlight w:val="yellow"/>
+        </w:rPr>
         <w:t xml:space="preserve"> delimiter</w:t>
       </w:r>
     </w:p>
@@ -565,8 +575,14 @@
           <w:ilvl w:val="0"/>
           <w:numId w:val="39"/>
         </w:numPr>
-      </w:pPr>
-      <w:r>
+        <w:rPr>
+          <w:highlight w:val="yellow"/>
+        </w:rPr>
+      </w:pPr>
+      <w:r>
+        <w:rPr>
+          <w:highlight w:val="yellow"/>
+        </w:rPr>
         <w:t>none</w:t>
       </w:r>
     </w:p>
@@ -638,8 +654,14 @@
           <w:ilvl w:val="0"/>
           <w:numId w:val="40"/>
         </w:numPr>
-      </w:pPr>
-      <w:r>
+        <w:rPr>
+          <w:highlight w:val="yellow"/>
+        </w:rPr>
+      </w:pPr>
+      <w:r>
+        <w:rPr>
+          <w:highlight w:val="yellow"/>
+        </w:rPr>
         <w:t>alt</w:t>
       </w:r>
     </w:p>
@@ -703,8 +725,14 @@
           <w:ilvl w:val="0"/>
           <w:numId w:val="41"/>
         </w:numPr>
-      </w:pPr>
-      <w:r>
+        <w:rPr>
+          <w:highlight w:val="yellow"/>
+        </w:rPr>
+      </w:pPr>
+      <w:r>
+        <w:rPr>
+          <w:highlight w:val="yellow"/>
+        </w:rPr>
         <w:t>Deceleration</w:t>
       </w:r>
     </w:p>
@@ -786,8 +814,14 @@
           <w:ilvl w:val="0"/>
           <w:numId w:val="42"/>
         </w:numPr>
-      </w:pPr>
-      <w:r>
+        <w:rPr>
+          <w:highlight w:val="yellow"/>
+        </w:rPr>
+      </w:pPr>
+      <w:r>
+        <w:rPr>
+          <w:highlight w:val="yellow"/>
+        </w:rPr>
         <w:t>overflow: scroll;</w:t>
       </w:r>
     </w:p>
@@ -804,6 +838,11 @@
       </w:r>
     </w:p>
     <w:p>
+      <w:r>
+        <w:br w:type="page"/>
+      </w:r>
+    </w:p>
+    <w:p>
       <w:pPr>
         <w:pStyle w:val="ListParagraph"/>
       </w:pPr>
@@ -827,8 +866,14 @@
           <w:ilvl w:val="0"/>
           <w:numId w:val="43"/>
         </w:numPr>
-      </w:pPr>
-      <w:r>
+        <w:rPr>
+          <w:highlight w:val="yellow"/>
+        </w:rPr>
+      </w:pPr>
+      <w:r>
+        <w:rPr>
+          <w:highlight w:val="yellow"/>
+        </w:rPr>
         <w:t>Yes</w:t>
       </w:r>
     </w:p>
@@ -892,8 +937,14 @@
           <w:ilvl w:val="0"/>
           <w:numId w:val="44"/>
         </w:numPr>
-      </w:pPr>
-      <w:r>
+        <w:rPr>
+          <w:highlight w:val="yellow"/>
+        </w:rPr>
+      </w:pPr>
+      <w:r>
+        <w:rPr>
+          <w:highlight w:val="yellow"/>
+        </w:rPr>
         <w:t>External CSS</w:t>
       </w:r>
     </w:p>
@@ -933,8 +984,14 @@
           <w:ilvl w:val="0"/>
           <w:numId w:val="45"/>
         </w:numPr>
-      </w:pPr>
-      <w:r>
+        <w:rPr>
+          <w:highlight w:val="yellow"/>
+        </w:rPr>
+      </w:pPr>
+      <w:r>
+        <w:rPr>
+          <w:highlight w:val="yellow"/>
+        </w:rPr>
         <w:t>No</w:t>
       </w:r>
     </w:p>
@@ -968,8 +1025,14 @@
           <w:ilvl w:val="0"/>
           <w:numId w:val="46"/>
         </w:numPr>
-      </w:pPr>
-      <w:r>
+        <w:rPr>
+          <w:highlight w:val="yellow"/>
+        </w:rPr>
+      </w:pPr>
+      <w:r>
+        <w:rPr>
+          <w:highlight w:val="yellow"/>
+        </w:rPr>
         <w:t xml:space="preserve">True </w:t>
       </w:r>
     </w:p>
@@ -1057,8 +1120,14 @@
           <w:ilvl w:val="0"/>
           <w:numId w:val="47"/>
         </w:numPr>
-      </w:pPr>
-      <w:r>
+        <w:rPr>
+          <w:highlight w:val="yellow"/>
+        </w:rPr>
+      </w:pPr>
+      <w:r>
+        <w:rPr>
+          <w:highlight w:val="yellow"/>
+        </w:rPr>
         <w:t>padding adds whitespace inside the border and margins add whitespace outside</w:t>
       </w:r>
     </w:p>
@@ -1122,8 +1191,14 @@
           <w:ilvl w:val="0"/>
           <w:numId w:val="48"/>
         </w:numPr>
-      </w:pPr>
-      <w:r>
+        <w:rPr>
+          <w:highlight w:val="yellow"/>
+        </w:rPr>
+      </w:pPr>
+      <w:r>
+        <w:rPr>
+          <w:highlight w:val="yellow"/>
+        </w:rPr>
         <w:t>content, padding, border, margin</w:t>
       </w:r>
     </w:p>
@@ -1199,8 +1274,14 @@
           <w:ilvl w:val="0"/>
           <w:numId w:val="49"/>
         </w:numPr>
-      </w:pPr>
-      <w:r>
+        <w:rPr>
+          <w:highlight w:val="yellow"/>
+        </w:rPr>
+      </w:pPr>
+      <w:r>
+        <w:rPr>
+          <w:highlight w:val="yellow"/>
+        </w:rPr>
         <w:t>content</w:t>
       </w:r>
     </w:p>
@@ -1290,21 +1371,36 @@
           <w:ilvl w:val="0"/>
           <w:numId w:val="50"/>
         </w:numPr>
-      </w:pPr>
-      <w:r>
+        <w:rPr>
+          <w:highlight w:val="yellow"/>
+        </w:rPr>
+      </w:pPr>
+      <w:r>
+        <w:rPr>
+          <w:highlight w:val="yellow"/>
+        </w:rPr>
         <w:t xml:space="preserve">background: #FFF </w:t>
       </w:r>
       <w:proofErr w:type="spellStart"/>
       <w:proofErr w:type="gramStart"/>
       <w:r>
+        <w:rPr>
+          <w:highlight w:val="yellow"/>
+        </w:rPr>
         <w:t>url</w:t>
       </w:r>
       <w:proofErr w:type="spellEnd"/>
       <w:r>
+        <w:rPr>
+          <w:highlight w:val="yellow"/>
+        </w:rPr>
         <w:t>(</w:t>
       </w:r>
       <w:proofErr w:type="gramEnd"/>
       <w:r>
+        <w:rPr>
+          <w:highlight w:val="yellow"/>
+        </w:rPr>
         <w:t>.;</w:t>
       </w:r>
     </w:p>
@@ -1409,8 +1505,14 @@
           <w:ilvl w:val="0"/>
           <w:numId w:val="51"/>
         </w:numPr>
-      </w:pPr>
-      <w:r>
+        <w:rPr>
+          <w:highlight w:val="yellow"/>
+        </w:rPr>
+      </w:pPr>
+      <w:r>
+        <w:rPr>
+          <w:highlight w:val="yellow"/>
+        </w:rPr>
         <w:t>&lt;input type="text"&gt;</w:t>
       </w:r>
     </w:p>
@@ -1438,8 +1540,14 @@
           <w:ilvl w:val="0"/>
           <w:numId w:val="52"/>
         </w:numPr>
-      </w:pPr>
-      <w:r>
+        <w:rPr>
+          <w:highlight w:val="yellow"/>
+        </w:rPr>
+      </w:pPr>
+      <w:r>
+        <w:rPr>
+          <w:highlight w:val="yellow"/>
+        </w:rPr>
         <w:t>&lt;select&gt;</w:t>
       </w:r>
     </w:p>
@@ -1523,16 +1631,28 @@
           <w:ilvl w:val="0"/>
           <w:numId w:val="53"/>
         </w:numPr>
-      </w:pPr>
-      <w:r>
+        <w:rPr>
+          <w:highlight w:val="yellow"/>
+        </w:rPr>
+      </w:pPr>
+      <w:r>
+        <w:rPr>
+          <w:highlight w:val="yellow"/>
+        </w:rPr>
         <w:t>&lt;</w:t>
       </w:r>
       <w:proofErr w:type="spellStart"/>
       <w:r>
+        <w:rPr>
+          <w:highlight w:val="yellow"/>
+        </w:rPr>
         <w:t>textarea</w:t>
       </w:r>
       <w:proofErr w:type="spellEnd"/>
       <w:r>
+        <w:rPr>
+          <w:highlight w:val="yellow"/>
+        </w:rPr>
         <w:t>&gt;</w:t>
       </w:r>
     </w:p>
@@ -1572,8 +1692,14 @@
           <w:ilvl w:val="0"/>
           <w:numId w:val="54"/>
         </w:numPr>
-      </w:pPr>
-      <w:r>
+        <w:rPr>
+          <w:highlight w:val="yellow"/>
+        </w:rPr>
+      </w:pPr>
+      <w:r>
+        <w:rPr>
+          <w:highlight w:val="yellow"/>
+        </w:rPr>
         <w:t>text-transform: capitalize;</w:t>
       </w:r>
     </w:p>
@@ -1637,8 +1763,14 @@
           <w:ilvl w:val="0"/>
           <w:numId w:val="55"/>
         </w:numPr>
-      </w:pPr>
-      <w:r>
+        <w:rPr>
+          <w:highlight w:val="yellow"/>
+        </w:rPr>
+      </w:pPr>
+      <w:r>
+        <w:rPr>
+          <w:highlight w:val="yellow"/>
+        </w:rPr>
         <w:t>text-decoration: none;</w:t>
       </w:r>
     </w:p>
@@ -1702,8 +1834,14 @@
           <w:ilvl w:val="0"/>
           <w:numId w:val="56"/>
         </w:numPr>
-      </w:pPr>
-      <w:r>
+        <w:rPr>
+          <w:highlight w:val="yellow"/>
+        </w:rPr>
+      </w:pPr>
+      <w:r>
+        <w:rPr>
+          <w:highlight w:val="yellow"/>
+        </w:rPr>
         <w:t>letter-spacing.</w:t>
       </w:r>
     </w:p>
@@ -1758,6 +1896,7 @@
         </w:numPr>
       </w:pPr>
       <w:r>
+        <w:lastRenderedPageBreak/>
         <w:t>The text decoration property accepts the following values except-</w:t>
       </w:r>
     </w:p>
@@ -1792,8 +1931,14 @@
           <w:ilvl w:val="0"/>
           <w:numId w:val="57"/>
         </w:numPr>
-      </w:pPr>
-      <w:r>
+        <w:rPr>
+          <w:highlight w:val="yellow"/>
+        </w:rPr>
+      </w:pPr>
+      <w:r>
+        <w:rPr>
+          <w:highlight w:val="yellow"/>
+        </w:rPr>
         <w:t>bold</w:t>
       </w:r>
     </w:p>
@@ -1863,8 +2008,14 @@
           <w:ilvl w:val="0"/>
           <w:numId w:val="58"/>
         </w:numPr>
-      </w:pPr>
-      <w:r>
+        <w:rPr>
+          <w:highlight w:val="yellow"/>
+        </w:rPr>
+      </w:pPr>
+      <w:r>
+        <w:rPr>
+          <w:highlight w:val="yellow"/>
+        </w:rPr>
         <w:t xml:space="preserve">wrap: white-space </w:t>
       </w:r>
     </w:p>
@@ -1942,8 +2093,14 @@
           <w:ilvl w:val="0"/>
           <w:numId w:val="59"/>
         </w:numPr>
-      </w:pPr>
-      <w:r>
+        <w:rPr>
+          <w:highlight w:val="yellow"/>
+        </w:rPr>
+      </w:pPr>
+      <w:r>
+        <w:rPr>
+          <w:highlight w:val="yellow"/>
+        </w:rPr>
         <w:t xml:space="preserve">Capital-letter </w:t>
       </w:r>
     </w:p>
@@ -1995,8 +2152,14 @@
           <w:ilvl w:val="0"/>
           <w:numId w:val="60"/>
         </w:numPr>
-      </w:pPr>
-      <w:r>
+        <w:rPr>
+          <w:highlight w:val="yellow"/>
+        </w:rPr>
+      </w:pPr>
+      <w:r>
+        <w:rPr>
+          <w:highlight w:val="yellow"/>
+        </w:rPr>
         <w:t>font-style: italic</w:t>
       </w:r>
     </w:p>
@@ -2036,28 +2199,49 @@
           <w:ilvl w:val="0"/>
           <w:numId w:val="61"/>
         </w:numPr>
-      </w:pPr>
-      <w:r>
+        <w:rPr>
+          <w:highlight w:val="yellow"/>
+        </w:rPr>
+      </w:pPr>
+      <w:r>
+        <w:rPr>
+          <w:highlight w:val="yellow"/>
+        </w:rPr>
         <w:t>.</w:t>
       </w:r>
       <w:proofErr w:type="spellStart"/>
       <w:r>
+        <w:rPr>
+          <w:highlight w:val="yellow"/>
+        </w:rPr>
         <w:t>eot</w:t>
       </w:r>
       <w:proofErr w:type="spellEnd"/>
       <w:r>
+        <w:rPr>
+          <w:highlight w:val="yellow"/>
+        </w:rPr>
         <w:t>, .</w:t>
       </w:r>
       <w:proofErr w:type="spellStart"/>
       <w:r>
+        <w:rPr>
+          <w:highlight w:val="yellow"/>
+        </w:rPr>
         <w:t>ttf</w:t>
       </w:r>
       <w:proofErr w:type="spellEnd"/>
       <w:r>
+        <w:rPr>
+          <w:highlight w:val="yellow"/>
+        </w:rPr>
         <w:t>, .</w:t>
       </w:r>
       <w:proofErr w:type="spellStart"/>
       <w:r>
+        <w:rPr>
+          <w:highlight w:val="yellow"/>
+        </w:rPr>
         <w:t>otf</w:t>
       </w:r>
       <w:proofErr w:type="spellEnd"/>
@@ -2156,8 +2340,14 @@
           <w:ilvl w:val="0"/>
           <w:numId w:val="62"/>
         </w:numPr>
-      </w:pPr>
-      <w:r>
+        <w:rPr>
+          <w:highlight w:val="yellow"/>
+        </w:rPr>
+      </w:pPr>
+      <w:r>
+        <w:rPr>
+          <w:highlight w:val="yellow"/>
+        </w:rPr>
         <w:t>padding: 10px 20px;</w:t>
       </w:r>
     </w:p>
@@ -2215,8 +2405,14 @@
           <w:ilvl w:val="0"/>
           <w:numId w:val="63"/>
         </w:numPr>
-      </w:pPr>
-      <w:r>
+        <w:rPr>
+          <w:highlight w:val="yellow"/>
+        </w:rPr>
+      </w:pPr>
+      <w:r>
+        <w:rPr>
+          <w:highlight w:val="yellow"/>
+        </w:rPr>
         <w:t>visible</w:t>
       </w:r>
     </w:p>
@@ -2227,8 +2423,14 @@
           <w:ilvl w:val="0"/>
           <w:numId w:val="63"/>
         </w:numPr>
-      </w:pPr>
-      <w:r>
+        <w:rPr>
+          <w:highlight w:val="yellow"/>
+        </w:rPr>
+      </w:pPr>
+      <w:r>
+        <w:rPr>
+          <w:highlight w:val="yellow"/>
+        </w:rPr>
         <w:t>hidden</w:t>
       </w:r>
     </w:p>
@@ -2265,7 +2467,6 @@
         </w:numPr>
       </w:pPr>
       <w:r>
-        <w:lastRenderedPageBreak/>
         <w:t xml:space="preserve"> Which value is/are supported by display property?</w:t>
       </w:r>
     </w:p>
@@ -2276,8 +2477,14 @@
           <w:ilvl w:val="0"/>
           <w:numId w:val="64"/>
         </w:numPr>
-      </w:pPr>
-      <w:r>
+        <w:rPr>
+          <w:highlight w:val="yellow"/>
+        </w:rPr>
+      </w:pPr>
+      <w:r>
+        <w:rPr>
+          <w:highlight w:val="yellow"/>
+        </w:rPr>
         <w:t>block</w:t>
       </w:r>
     </w:p>
@@ -2300,8 +2507,14 @@
           <w:ilvl w:val="0"/>
           <w:numId w:val="64"/>
         </w:numPr>
-      </w:pPr>
-      <w:r>
+        <w:rPr>
+          <w:highlight w:val="yellow"/>
+        </w:rPr>
+      </w:pPr>
+      <w:r>
+        <w:rPr>
+          <w:highlight w:val="yellow"/>
+        </w:rPr>
         <w:t>table</w:t>
       </w:r>
     </w:p>
@@ -2312,8 +2525,14 @@
           <w:ilvl w:val="0"/>
           <w:numId w:val="64"/>
         </w:numPr>
-      </w:pPr>
-      <w:r>
+        <w:rPr>
+          <w:highlight w:val="yellow"/>
+        </w:rPr>
+      </w:pPr>
+      <w:r>
+        <w:rPr>
+          <w:highlight w:val="yellow"/>
+        </w:rPr>
         <w:t>none</w:t>
       </w:r>
     </w:p>
@@ -2353,8 +2572,14 @@
           <w:ilvl w:val="0"/>
           <w:numId w:val="65"/>
         </w:numPr>
-      </w:pPr>
-      <w:r>
+        <w:rPr>
+          <w:highlight w:val="yellow"/>
+        </w:rPr>
+      </w:pPr>
+      <w:r>
+        <w:rPr>
+          <w:highlight w:val="yellow"/>
+        </w:rPr>
         <w:t>min-width</w:t>
       </w:r>
     </w:p>
@@ -2406,8 +2631,14 @@
           <w:ilvl w:val="0"/>
           <w:numId w:val="66"/>
         </w:numPr>
-      </w:pPr>
-      <w:r>
+        <w:rPr>
+          <w:highlight w:val="yellow"/>
+        </w:rPr>
+      </w:pPr>
+      <w:r>
+        <w:rPr>
+          <w:highlight w:val="yellow"/>
+        </w:rPr>
         <w:t>True</w:t>
       </w:r>
     </w:p>
@@ -2447,8 +2678,14 @@
           <w:ilvl w:val="0"/>
           <w:numId w:val="67"/>
         </w:numPr>
-      </w:pPr>
-      <w:r>
+        <w:rPr>
+          <w:highlight w:val="yellow"/>
+        </w:rPr>
+      </w:pPr>
+      <w:r>
+        <w:rPr>
+          <w:highlight w:val="yellow"/>
+        </w:rPr>
         <w:t>Horizontal and vertical space surrounding the content.</w:t>
       </w:r>
     </w:p>
@@ -2524,8 +2761,14 @@
           <w:ilvl w:val="0"/>
           <w:numId w:val="68"/>
         </w:numPr>
-      </w:pPr>
-      <w:r>
+        <w:rPr>
+          <w:highlight w:val="yellow"/>
+        </w:rPr>
+      </w:pPr>
+      <w:r>
+        <w:rPr>
+          <w:highlight w:val="yellow"/>
+        </w:rPr>
         <w:t>background-size</w:t>
       </w:r>
     </w:p>
@@ -2536,8 +2779,14 @@
           <w:ilvl w:val="0"/>
           <w:numId w:val="68"/>
         </w:numPr>
-      </w:pPr>
-      <w:r>
+        <w:rPr>
+          <w:highlight w:val="yellow"/>
+        </w:rPr>
+      </w:pPr>
+      <w:r>
+        <w:rPr>
+          <w:highlight w:val="yellow"/>
+        </w:rPr>
         <w:t>background-origin</w:t>
       </w:r>
     </w:p>
@@ -2548,8 +2797,14 @@
           <w:ilvl w:val="0"/>
           <w:numId w:val="68"/>
         </w:numPr>
-      </w:pPr>
-      <w:r>
+        <w:rPr>
+          <w:highlight w:val="yellow"/>
+        </w:rPr>
+      </w:pPr>
+      <w:r>
+        <w:rPr>
+          <w:highlight w:val="yellow"/>
+        </w:rPr>
         <w:t>background-clip</w:t>
       </w:r>
     </w:p>
@@ -2601,8 +2856,14 @@
           <w:ilvl w:val="0"/>
           <w:numId w:val="70"/>
         </w:numPr>
-      </w:pPr>
-      <w:r>
+        <w:rPr>
+          <w:highlight w:val="yellow"/>
+        </w:rPr>
+      </w:pPr>
+      <w:r>
+        <w:rPr>
+          <w:highlight w:val="yellow"/>
+        </w:rPr>
         <w:t>background-color</w:t>
       </w:r>
     </w:p>
@@ -2715,29 +2976,51 @@
           <w:ilvl w:val="0"/>
           <w:numId w:val="71"/>
         </w:numPr>
-      </w:pPr>
-      <w:r>
+        <w:rPr>
+          <w:highlight w:val="yellow"/>
+        </w:rPr>
+      </w:pPr>
+      <w:r>
+        <w:rPr>
+          <w:highlight w:val="yellow"/>
+        </w:rPr>
+        <w:lastRenderedPageBreak/>
         <w:t xml:space="preserve">an </w:t>
       </w:r>
       <w:proofErr w:type="spellStart"/>
       <w:proofErr w:type="gramStart"/>
       <w:r>
+        <w:rPr>
+          <w:highlight w:val="yellow"/>
+        </w:rPr>
         <w:t>rgba</w:t>
       </w:r>
       <w:proofErr w:type="spellEnd"/>
       <w:r>
+        <w:rPr>
+          <w:highlight w:val="yellow"/>
+        </w:rPr>
         <w:t>(</w:t>
       </w:r>
       <w:proofErr w:type="gramEnd"/>
       <w:r>
+        <w:rPr>
+          <w:highlight w:val="yellow"/>
+        </w:rPr>
         <w:t xml:space="preserve">)or </w:t>
       </w:r>
       <w:proofErr w:type="spellStart"/>
       <w:r>
+        <w:rPr>
+          <w:highlight w:val="yellow"/>
+        </w:rPr>
         <w:t>hsla</w:t>
       </w:r>
       <w:proofErr w:type="spellEnd"/>
       <w:r>
+        <w:rPr>
+          <w:highlight w:val="yellow"/>
+        </w:rPr>
         <w:t>()value</w:t>
       </w:r>
     </w:p>
@@ -2765,8 +3048,14 @@
           <w:ilvl w:val="0"/>
           <w:numId w:val="72"/>
         </w:numPr>
-      </w:pPr>
-      <w:r>
+        <w:rPr>
+          <w:highlight w:val="yellow"/>
+        </w:rPr>
+      </w:pPr>
+      <w:r>
+        <w:rPr>
+          <w:highlight w:val="yellow"/>
+        </w:rPr>
         <w:t>colors</w:t>
       </w:r>
     </w:p>
@@ -2842,7 +3131,7 @@
 </file>
 
 <file path=word/endnotes.xml><?xml version="1.0" encoding="utf-8"?>
-<w:endnotes xmlns:wpc="http://schemas.microsoft.com/office/word/2010/wordprocessingCanvas" xmlns:cx="http://schemas.microsoft.com/office/drawing/2014/chartex" xmlns:cx1="http://schemas.microsoft.com/office/drawing/2015/9/8/chartex" xmlns:cx2="http://schemas.microsoft.com/office/drawing/2015/10/21/chartex" xmlns:cx3="http://schemas.microsoft.com/office/drawing/2016/5/9/chartex" xmlns:cx4="http://schemas.microsoft.com/office/drawing/2016/5/10/chartex" xmlns:cx5="http://schemas.microsoft.com/office/drawing/2016/5/11/chartex" xmlns:cx6="http://schemas.microsoft.com/office/drawing/2016/5/12/chartex" xmlns:cx7="http://schemas.microsoft.com/office/drawing/2016/5/13/chartex" xmlns:cx8="http://schemas.microsoft.com/office/drawing/2016/5/14/chartex" xmlns:mc="http://schemas.openxmlformats.org/markup-compatibility/2006" xmlns:aink="http://schemas.microsoft.com/office/drawing/2016/ink" xmlns:am3d="http://schemas.microsoft.com/office/drawing/2017/model3d" xmlns:o="urn:schemas-microsoft-com:office:office" xmlns:r="http://schemas.openxmlformats.org/officeDocument/2006/relationships" xmlns:m="http://schemas.openxmlformats.org/officeDocument/2006/math" xmlns:v="urn:schemas-microsoft-com:vml" xmlns:wp14="http://schemas.microsoft.com/office/word/2010/wordprocessingDrawing" xmlns:wp="http://schemas.openxmlformats.org/drawingml/2006/wordprocessingDrawing" xmlns:w10="urn:schemas-microsoft-com:office:word" xmlns:w="http://schemas.openxmlformats.org/wordprocessingml/2006/main" xmlns:w14="http://schemas.microsoft.com/office/word/2010/wordml" xmlns:w15="http://schemas.microsoft.com/office/word/2012/wordml" xmlns:w16cex="http://schemas.microsoft.com/office/word/2018/wordml/cex" xmlns:w16cid="http://schemas.microsoft.com/office/word/2016/wordml/cid" xmlns:w16="http://schemas.microsoft.com/office/word/2018/wordml" xmlns:w16sdtdh="http://schemas.microsoft.com/office/word/2020/wordml/sdtdatahash" xmlns:w16se="http://schemas.microsoft.com/office/word/2015/wordml/symex" xmlns:wpg="http://schemas.microsoft.com/office/word/2010/wordprocessingGroup" xmlns:wpi="http://schemas.microsoft.com/office/word/2010/wordprocessingInk" xmlns:wne="http://schemas.microsoft.com/office/word/2006/wordml" xmlns:wps="http://schemas.microsoft.com/office/word/2010/wordprocessingShape" mc:Ignorable="w14 w15 w16se w16cid w16 w16cex w16sdtdh wp14">
+<w:endnotes xmlns:wpc="http://schemas.microsoft.com/office/word/2010/wordprocessingCanvas" xmlns:cx="http://schemas.microsoft.com/office/drawing/2014/chartex" xmlns:cx1="http://schemas.microsoft.com/office/drawing/2015/9/8/chartex" xmlns:cx2="http://schemas.microsoft.com/office/drawing/2015/10/21/chartex" xmlns:cx3="http://schemas.microsoft.com/office/drawing/2016/5/9/chartex" xmlns:cx4="http://schemas.microsoft.com/office/drawing/2016/5/10/chartex" xmlns:cx5="http://schemas.microsoft.com/office/drawing/2016/5/11/chartex" xmlns:cx6="http://schemas.microsoft.com/office/drawing/2016/5/12/chartex" xmlns:cx7="http://schemas.microsoft.com/office/drawing/2016/5/13/chartex" xmlns:cx8="http://schemas.microsoft.com/office/drawing/2016/5/14/chartex" xmlns:mc="http://schemas.openxmlformats.org/markup-compatibility/2006" xmlns:aink="http://schemas.microsoft.com/office/drawing/2016/ink" xmlns:am3d="http://schemas.microsoft.com/office/drawing/2017/model3d" xmlns:o="urn:schemas-microsoft-com:office:office" xmlns:oel="http://schemas.microsoft.com/office/2019/extlst" xmlns:r="http://schemas.openxmlformats.org/officeDocument/2006/relationships" xmlns:m="http://schemas.openxmlformats.org/officeDocument/2006/math" xmlns:v="urn:schemas-microsoft-com:vml" xmlns:wp14="http://schemas.microsoft.com/office/word/2010/wordprocessingDrawing" xmlns:wp="http://schemas.openxmlformats.org/drawingml/2006/wordprocessingDrawing" xmlns:w10="urn:schemas-microsoft-com:office:word" xmlns:w="http://schemas.openxmlformats.org/wordprocessingml/2006/main" xmlns:w14="http://schemas.microsoft.com/office/word/2010/wordml" xmlns:w15="http://schemas.microsoft.com/office/word/2012/wordml" xmlns:w16cex="http://schemas.microsoft.com/office/word/2018/wordml/cex" xmlns:w16cid="http://schemas.microsoft.com/office/word/2016/wordml/cid" xmlns:w16="http://schemas.microsoft.com/office/word/2018/wordml" xmlns:w16sdtdh="http://schemas.microsoft.com/office/word/2020/wordml/sdtdatahash" xmlns:w16se="http://schemas.microsoft.com/office/word/2015/wordml/symex" xmlns:wpg="http://schemas.microsoft.com/office/word/2010/wordprocessingGroup" xmlns:wpi="http://schemas.microsoft.com/office/word/2010/wordprocessingInk" xmlns:wne="http://schemas.microsoft.com/office/word/2006/wordml" xmlns:wps="http://schemas.microsoft.com/office/word/2010/wordprocessingShape" mc:Ignorable="w14 w15 w16se w16cid w16 w16cex w16sdtdh wp14">
   <w:endnote w:type="separator" w:id="-1">
     <w:p>
       <w:pPr>
@@ -2867,7 +3156,7 @@
 </file>
 
 <file path=word/footer1.xml><?xml version="1.0" encoding="utf-8"?>
-<w:ftr xmlns:wpc="http://schemas.microsoft.com/office/word/2010/wordprocessingCanvas" xmlns:cx="http://schemas.microsoft.com/office/drawing/2014/chartex" xmlns:cx1="http://schemas.microsoft.com/office/drawing/2015/9/8/chartex" xmlns:cx2="http://schemas.microsoft.com/office/drawing/2015/10/21/chartex" xmlns:cx3="http://schemas.microsoft.com/office/drawing/2016/5/9/chartex" xmlns:cx4="http://schemas.microsoft.com/office/drawing/2016/5/10/chartex" xmlns:cx5="http://schemas.microsoft.com/office/drawing/2016/5/11/chartex" xmlns:cx6="http://schemas.microsoft.com/office/drawing/2016/5/12/chartex" xmlns:cx7="http://schemas.microsoft.com/office/drawing/2016/5/13/chartex" xmlns:cx8="http://schemas.microsoft.com/office/drawing/2016/5/14/chartex" xmlns:mc="http://schemas.openxmlformats.org/markup-compatibility/2006" xmlns:aink="http://schemas.microsoft.com/office/drawing/2016/ink" xmlns:am3d="http://schemas.microsoft.com/office/drawing/2017/model3d" xmlns:o="urn:schemas-microsoft-com:office:office" xmlns:r="http://schemas.openxmlformats.org/officeDocument/2006/relationships" xmlns:m="http://schemas.openxmlformats.org/officeDocument/2006/math" xmlns:v="urn:schemas-microsoft-com:vml" xmlns:wp14="http://schemas.microsoft.com/office/word/2010/wordprocessingDrawing" xmlns:wp="http://schemas.openxmlformats.org/drawingml/2006/wordprocessingDrawing" xmlns:w10="urn:schemas-microsoft-com:office:word" xmlns:w="http://schemas.openxmlformats.org/wordprocessingml/2006/main" xmlns:w14="http://schemas.microsoft.com/office/word/2010/wordml" xmlns:w15="http://schemas.microsoft.com/office/word/2012/wordml" xmlns:w16cex="http://schemas.microsoft.com/office/word/2018/wordml/cex" xmlns:w16cid="http://schemas.microsoft.com/office/word/2016/wordml/cid" xmlns:w16="http://schemas.microsoft.com/office/word/2018/wordml" xmlns:w16sdtdh="http://schemas.microsoft.com/office/word/2020/wordml/sdtdatahash" xmlns:w16se="http://schemas.microsoft.com/office/word/2015/wordml/symex" xmlns:wpg="http://schemas.microsoft.com/office/word/2010/wordprocessingGroup" xmlns:wpi="http://schemas.microsoft.com/office/word/2010/wordprocessingInk" xmlns:wne="http://schemas.microsoft.com/office/word/2006/wordml" xmlns:wps="http://schemas.microsoft.com/office/word/2010/wordprocessingShape" mc:Ignorable="w14 w15 w16se w16cid w16 w16cex w16sdtdh wp14">
+<w:ftr xmlns:wpc="http://schemas.microsoft.com/office/word/2010/wordprocessingCanvas" xmlns:cx="http://schemas.microsoft.com/office/drawing/2014/chartex" xmlns:cx1="http://schemas.microsoft.com/office/drawing/2015/9/8/chartex" xmlns:cx2="http://schemas.microsoft.com/office/drawing/2015/10/21/chartex" xmlns:cx3="http://schemas.microsoft.com/office/drawing/2016/5/9/chartex" xmlns:cx4="http://schemas.microsoft.com/office/drawing/2016/5/10/chartex" xmlns:cx5="http://schemas.microsoft.com/office/drawing/2016/5/11/chartex" xmlns:cx6="http://schemas.microsoft.com/office/drawing/2016/5/12/chartex" xmlns:cx7="http://schemas.microsoft.com/office/drawing/2016/5/13/chartex" xmlns:cx8="http://schemas.microsoft.com/office/drawing/2016/5/14/chartex" xmlns:mc="http://schemas.openxmlformats.org/markup-compatibility/2006" xmlns:aink="http://schemas.microsoft.com/office/drawing/2016/ink" xmlns:am3d="http://schemas.microsoft.com/office/drawing/2017/model3d" xmlns:o="urn:schemas-microsoft-com:office:office" xmlns:oel="http://schemas.microsoft.com/office/2019/extlst" xmlns:r="http://schemas.openxmlformats.org/officeDocument/2006/relationships" xmlns:m="http://schemas.openxmlformats.org/officeDocument/2006/math" xmlns:v="urn:schemas-microsoft-com:vml" xmlns:wp14="http://schemas.microsoft.com/office/word/2010/wordprocessingDrawing" xmlns:wp="http://schemas.openxmlformats.org/drawingml/2006/wordprocessingDrawing" xmlns:w10="urn:schemas-microsoft-com:office:word" xmlns:w="http://schemas.openxmlformats.org/wordprocessingml/2006/main" xmlns:w14="http://schemas.microsoft.com/office/word/2010/wordml" xmlns:w15="http://schemas.microsoft.com/office/word/2012/wordml" xmlns:w16cex="http://schemas.microsoft.com/office/word/2018/wordml/cex" xmlns:w16cid="http://schemas.microsoft.com/office/word/2016/wordml/cid" xmlns:w16="http://schemas.microsoft.com/office/word/2018/wordml" xmlns:w16sdtdh="http://schemas.microsoft.com/office/word/2020/wordml/sdtdatahash" xmlns:w16se="http://schemas.microsoft.com/office/word/2015/wordml/symex" xmlns:wpg="http://schemas.microsoft.com/office/word/2010/wordprocessingGroup" xmlns:wpi="http://schemas.microsoft.com/office/word/2010/wordprocessingInk" xmlns:wne="http://schemas.microsoft.com/office/word/2006/wordml" xmlns:wps="http://schemas.microsoft.com/office/word/2010/wordprocessingShape" mc:Ignorable="w14 w15 w16se w16cid w16 w16cex w16sdtdh wp14">
   <w:p>
     <w:pPr>
       <w:pStyle w:val="Footer"/>
@@ -2877,7 +3166,7 @@
 </file>
 
 <file path=word/footer2.xml><?xml version="1.0" encoding="utf-8"?>
-<w:ftr xmlns:wpc="http://schemas.microsoft.com/office/word/2010/wordprocessingCanvas" xmlns:cx="http://schemas.microsoft.com/office/drawing/2014/chartex" xmlns:cx1="http://schemas.microsoft.com/office/drawing/2015/9/8/chartex" xmlns:cx2="http://schemas.microsoft.com/office/drawing/2015/10/21/chartex" xmlns:cx3="http://schemas.microsoft.com/office/drawing/2016/5/9/chartex" xmlns:cx4="http://schemas.microsoft.com/office/drawing/2016/5/10/chartex" xmlns:cx5="http://schemas.microsoft.com/office/drawing/2016/5/11/chartex" xmlns:cx6="http://schemas.microsoft.com/office/drawing/2016/5/12/chartex" xmlns:cx7="http://schemas.microsoft.com/office/drawing/2016/5/13/chartex" xmlns:cx8="http://schemas.microsoft.com/office/drawing/2016/5/14/chartex" xmlns:mc="http://schemas.openxmlformats.org/markup-compatibility/2006" xmlns:aink="http://schemas.microsoft.com/office/drawing/2016/ink" xmlns:am3d="http://schemas.microsoft.com/office/drawing/2017/model3d" xmlns:o="urn:schemas-microsoft-com:office:office" xmlns:r="http://schemas.openxmlformats.org/officeDocument/2006/relationships" xmlns:m="http://schemas.openxmlformats.org/officeDocument/2006/math" xmlns:v="urn:schemas-microsoft-com:vml" xmlns:wp14="http://schemas.microsoft.com/office/word/2010/wordprocessingDrawing" xmlns:wp="http://schemas.openxmlformats.org/drawingml/2006/wordprocessingDrawing" xmlns:w10="urn:schemas-microsoft-com:office:word" xmlns:w="http://schemas.openxmlformats.org/wordprocessingml/2006/main" xmlns:w14="http://schemas.microsoft.com/office/word/2010/wordml" xmlns:w15="http://schemas.microsoft.com/office/word/2012/wordml" xmlns:w16cex="http://schemas.microsoft.com/office/word/2018/wordml/cex" xmlns:w16cid="http://schemas.microsoft.com/office/word/2016/wordml/cid" xmlns:w16="http://schemas.microsoft.com/office/word/2018/wordml" xmlns:w16sdtdh="http://schemas.microsoft.com/office/word/2020/wordml/sdtdatahash" xmlns:w16se="http://schemas.microsoft.com/office/word/2015/wordml/symex" xmlns:wpg="http://schemas.microsoft.com/office/word/2010/wordprocessingGroup" xmlns:wpi="http://schemas.microsoft.com/office/word/2010/wordprocessingInk" xmlns:wne="http://schemas.microsoft.com/office/word/2006/wordml" xmlns:wps="http://schemas.microsoft.com/office/word/2010/wordprocessingShape" mc:Ignorable="w14 w15 w16se w16cid w16 w16cex w16sdtdh wp14">
+<w:ftr xmlns:wpc="http://schemas.microsoft.com/office/word/2010/wordprocessingCanvas" xmlns:cx="http://schemas.microsoft.com/office/drawing/2014/chartex" xmlns:cx1="http://schemas.microsoft.com/office/drawing/2015/9/8/chartex" xmlns:cx2="http://schemas.microsoft.com/office/drawing/2015/10/21/chartex" xmlns:cx3="http://schemas.microsoft.com/office/drawing/2016/5/9/chartex" xmlns:cx4="http://schemas.microsoft.com/office/drawing/2016/5/10/chartex" xmlns:cx5="http://schemas.microsoft.com/office/drawing/2016/5/11/chartex" xmlns:cx6="http://schemas.microsoft.com/office/drawing/2016/5/12/chartex" xmlns:cx7="http://schemas.microsoft.com/office/drawing/2016/5/13/chartex" xmlns:cx8="http://schemas.microsoft.com/office/drawing/2016/5/14/chartex" xmlns:mc="http://schemas.openxmlformats.org/markup-compatibility/2006" xmlns:aink="http://schemas.microsoft.com/office/drawing/2016/ink" xmlns:am3d="http://schemas.microsoft.com/office/drawing/2017/model3d" xmlns:o="urn:schemas-microsoft-com:office:office" xmlns:oel="http://schemas.microsoft.com/office/2019/extlst" xmlns:r="http://schemas.openxmlformats.org/officeDocument/2006/relationships" xmlns:m="http://schemas.openxmlformats.org/officeDocument/2006/math" xmlns:v="urn:schemas-microsoft-com:vml" xmlns:wp14="http://schemas.microsoft.com/office/word/2010/wordprocessingDrawing" xmlns:wp="http://schemas.openxmlformats.org/drawingml/2006/wordprocessingDrawing" xmlns:w10="urn:schemas-microsoft-com:office:word" xmlns:w="http://schemas.openxmlformats.org/wordprocessingml/2006/main" xmlns:w14="http://schemas.microsoft.com/office/word/2010/wordml" xmlns:w15="http://schemas.microsoft.com/office/word/2012/wordml" xmlns:w16cex="http://schemas.microsoft.com/office/word/2018/wordml/cex" xmlns:w16cid="http://schemas.microsoft.com/office/word/2016/wordml/cid" xmlns:w16="http://schemas.microsoft.com/office/word/2018/wordml" xmlns:w16sdtdh="http://schemas.microsoft.com/office/word/2020/wordml/sdtdatahash" xmlns:w16se="http://schemas.microsoft.com/office/word/2015/wordml/symex" xmlns:wpg="http://schemas.microsoft.com/office/word/2010/wordprocessingGroup" xmlns:wpi="http://schemas.microsoft.com/office/word/2010/wordprocessingInk" xmlns:wne="http://schemas.microsoft.com/office/word/2006/wordml" xmlns:wps="http://schemas.microsoft.com/office/word/2010/wordprocessingShape" mc:Ignorable="w14 w15 w16se w16cid w16 w16cex w16sdtdh wp14">
   <w:p>
     <w:pPr>
       <w:pStyle w:val="Footer"/>
@@ -2969,7 +3258,7 @@
         <w:color w:val="808080"/>
         <w:spacing w:val="60"/>
       </w:rPr>
-      <w:t>Wednesday, June 2, 2021</w:t>
+      <w:t>Sunday, June 12, 2022</w:t>
     </w:r>
     <w:r>
       <w:rPr>
@@ -2988,7 +3277,7 @@
 </file>
 
 <file path=word/footer3.xml><?xml version="1.0" encoding="utf-8"?>
-<w:ftr xmlns:wpc="http://schemas.microsoft.com/office/word/2010/wordprocessingCanvas" xmlns:cx="http://schemas.microsoft.com/office/drawing/2014/chartex" xmlns:cx1="http://schemas.microsoft.com/office/drawing/2015/9/8/chartex" xmlns:cx2="http://schemas.microsoft.com/office/drawing/2015/10/21/chartex" xmlns:cx3="http://schemas.microsoft.com/office/drawing/2016/5/9/chartex" xmlns:cx4="http://schemas.microsoft.com/office/drawing/2016/5/10/chartex" xmlns:cx5="http://schemas.microsoft.com/office/drawing/2016/5/11/chartex" xmlns:cx6="http://schemas.microsoft.com/office/drawing/2016/5/12/chartex" xmlns:cx7="http://schemas.microsoft.com/office/drawing/2016/5/13/chartex" xmlns:cx8="http://schemas.microsoft.com/office/drawing/2016/5/14/chartex" xmlns:mc="http://schemas.openxmlformats.org/markup-compatibility/2006" xmlns:aink="http://schemas.microsoft.com/office/drawing/2016/ink" xmlns:am3d="http://schemas.microsoft.com/office/drawing/2017/model3d" xmlns:o="urn:schemas-microsoft-com:office:office" xmlns:r="http://schemas.openxmlformats.org/officeDocument/2006/relationships" xmlns:m="http://schemas.openxmlformats.org/officeDocument/2006/math" xmlns:v="urn:schemas-microsoft-com:vml" xmlns:wp14="http://schemas.microsoft.com/office/word/2010/wordprocessingDrawing" xmlns:wp="http://schemas.openxmlformats.org/drawingml/2006/wordprocessingDrawing" xmlns:w10="urn:schemas-microsoft-com:office:word" xmlns:w="http://schemas.openxmlformats.org/wordprocessingml/2006/main" xmlns:w14="http://schemas.microsoft.com/office/word/2010/wordml" xmlns:w15="http://schemas.microsoft.com/office/word/2012/wordml" xmlns:w16cex="http://schemas.microsoft.com/office/word/2018/wordml/cex" xmlns:w16cid="http://schemas.microsoft.com/office/word/2016/wordml/cid" xmlns:w16="http://schemas.microsoft.com/office/word/2018/wordml" xmlns:w16sdtdh="http://schemas.microsoft.com/office/word/2020/wordml/sdtdatahash" xmlns:w16se="http://schemas.microsoft.com/office/word/2015/wordml/symex" xmlns:wpg="http://schemas.microsoft.com/office/word/2010/wordprocessingGroup" xmlns:wpi="http://schemas.microsoft.com/office/word/2010/wordprocessingInk" xmlns:wne="http://schemas.microsoft.com/office/word/2006/wordml" xmlns:wps="http://schemas.microsoft.com/office/word/2010/wordprocessingShape" mc:Ignorable="w14 w15 w16se w16cid w16 w16cex w16sdtdh wp14">
+<w:ftr xmlns:wpc="http://schemas.microsoft.com/office/word/2010/wordprocessingCanvas" xmlns:cx="http://schemas.microsoft.com/office/drawing/2014/chartex" xmlns:cx1="http://schemas.microsoft.com/office/drawing/2015/9/8/chartex" xmlns:cx2="http://schemas.microsoft.com/office/drawing/2015/10/21/chartex" xmlns:cx3="http://schemas.microsoft.com/office/drawing/2016/5/9/chartex" xmlns:cx4="http://schemas.microsoft.com/office/drawing/2016/5/10/chartex" xmlns:cx5="http://schemas.microsoft.com/office/drawing/2016/5/11/chartex" xmlns:cx6="http://schemas.microsoft.com/office/drawing/2016/5/12/chartex" xmlns:cx7="http://schemas.microsoft.com/office/drawing/2016/5/13/chartex" xmlns:cx8="http://schemas.microsoft.com/office/drawing/2016/5/14/chartex" xmlns:mc="http://schemas.openxmlformats.org/markup-compatibility/2006" xmlns:aink="http://schemas.microsoft.com/office/drawing/2016/ink" xmlns:am3d="http://schemas.microsoft.com/office/drawing/2017/model3d" xmlns:o="urn:schemas-microsoft-com:office:office" xmlns:oel="http://schemas.microsoft.com/office/2019/extlst" xmlns:r="http://schemas.openxmlformats.org/officeDocument/2006/relationships" xmlns:m="http://schemas.openxmlformats.org/officeDocument/2006/math" xmlns:v="urn:schemas-microsoft-com:vml" xmlns:wp14="http://schemas.microsoft.com/office/word/2010/wordprocessingDrawing" xmlns:wp="http://schemas.openxmlformats.org/drawingml/2006/wordprocessingDrawing" xmlns:w10="urn:schemas-microsoft-com:office:word" xmlns:w="http://schemas.openxmlformats.org/wordprocessingml/2006/main" xmlns:w14="http://schemas.microsoft.com/office/word/2010/wordml" xmlns:w15="http://schemas.microsoft.com/office/word/2012/wordml" xmlns:w16cex="http://schemas.microsoft.com/office/word/2018/wordml/cex" xmlns:w16cid="http://schemas.microsoft.com/office/word/2016/wordml/cid" xmlns:w16="http://schemas.microsoft.com/office/word/2018/wordml" xmlns:w16sdtdh="http://schemas.microsoft.com/office/word/2020/wordml/sdtdatahash" xmlns:w16se="http://schemas.microsoft.com/office/word/2015/wordml/symex" xmlns:wpg="http://schemas.microsoft.com/office/word/2010/wordprocessingGroup" xmlns:wpi="http://schemas.microsoft.com/office/word/2010/wordprocessingInk" xmlns:wne="http://schemas.microsoft.com/office/word/2006/wordml" xmlns:wps="http://schemas.microsoft.com/office/word/2010/wordprocessingShape" mc:Ignorable="w14 w15 w16se w16cid w16 w16cex w16sdtdh wp14">
   <w:p>
     <w:pPr>
       <w:pStyle w:val="Footer"/>
@@ -2998,7 +3287,7 @@
 </file>
 
 <file path=word/footnotes.xml><?xml version="1.0" encoding="utf-8"?>
-<w:footnotes xmlns:wpc="http://schemas.microsoft.com/office/word/2010/wordprocessingCanvas" xmlns:cx="http://schemas.microsoft.com/office/drawing/2014/chartex" xmlns:cx1="http://schemas.microsoft.com/office/drawing/2015/9/8/chartex" xmlns:cx2="http://schemas.microsoft.com/office/drawing/2015/10/21/chartex" xmlns:cx3="http://schemas.microsoft.com/office/drawing/2016/5/9/chartex" xmlns:cx4="http://schemas.microsoft.com/office/drawing/2016/5/10/chartex" xmlns:cx5="http://schemas.microsoft.com/office/drawing/2016/5/11/chartex" xmlns:cx6="http://schemas.microsoft.com/office/drawing/2016/5/12/chartex" xmlns:cx7="http://schemas.microsoft.com/office/drawing/2016/5/13/chartex" xmlns:cx8="http://schemas.microsoft.com/office/drawing/2016/5/14/chartex" xmlns:mc="http://schemas.openxmlformats.org/markup-compatibility/2006" xmlns:aink="http://schemas.microsoft.com/office/drawing/2016/ink" xmlns:am3d="http://schemas.microsoft.com/office/drawing/2017/model3d" xmlns:o="urn:schemas-microsoft-com:office:office" xmlns:r="http://schemas.openxmlformats.org/officeDocument/2006/relationships" xmlns:m="http://schemas.openxmlformats.org/officeDocument/2006/math" xmlns:v="urn:schemas-microsoft-com:vml" xmlns:wp14="http://schemas.microsoft.com/office/word/2010/wordprocessingDrawing" xmlns:wp="http://schemas.openxmlformats.org/drawingml/2006/wordprocessingDrawing" xmlns:w10="urn:schemas-microsoft-com:office:word" xmlns:w="http://schemas.openxmlformats.org/wordprocessingml/2006/main" xmlns:w14="http://schemas.microsoft.com/office/word/2010/wordml" xmlns:w15="http://schemas.microsoft.com/office/word/2012/wordml" xmlns:w16cex="http://schemas.microsoft.com/office/word/2018/wordml/cex" xmlns:w16cid="http://schemas.microsoft.com/office/word/2016/wordml/cid" xmlns:w16="http://schemas.microsoft.com/office/word/2018/wordml" xmlns:w16sdtdh="http://schemas.microsoft.com/office/word/2020/wordml/sdtdatahash" xmlns:w16se="http://schemas.microsoft.com/office/word/2015/wordml/symex" xmlns:wpg="http://schemas.microsoft.com/office/word/2010/wordprocessingGroup" xmlns:wpi="http://schemas.microsoft.com/office/word/2010/wordprocessingInk" xmlns:wne="http://schemas.microsoft.com/office/word/2006/wordml" xmlns:wps="http://schemas.microsoft.com/office/word/2010/wordprocessingShape" mc:Ignorable="w14 w15 w16se w16cid w16 w16cex w16sdtdh wp14">
+<w:footnotes xmlns:wpc="http://schemas.microsoft.com/office/word/2010/wordprocessingCanvas" xmlns:cx="http://schemas.microsoft.com/office/drawing/2014/chartex" xmlns:cx1="http://schemas.microsoft.com/office/drawing/2015/9/8/chartex" xmlns:cx2="http://schemas.microsoft.com/office/drawing/2015/10/21/chartex" xmlns:cx3="http://schemas.microsoft.com/office/drawing/2016/5/9/chartex" xmlns:cx4="http://schemas.microsoft.com/office/drawing/2016/5/10/chartex" xmlns:cx5="http://schemas.microsoft.com/office/drawing/2016/5/11/chartex" xmlns:cx6="http://schemas.microsoft.com/office/drawing/2016/5/12/chartex" xmlns:cx7="http://schemas.microsoft.com/office/drawing/2016/5/13/chartex" xmlns:cx8="http://schemas.microsoft.com/office/drawing/2016/5/14/chartex" xmlns:mc="http://schemas.openxmlformats.org/markup-compatibility/2006" xmlns:aink="http://schemas.microsoft.com/office/drawing/2016/ink" xmlns:am3d="http://schemas.microsoft.com/office/drawing/2017/model3d" xmlns:o="urn:schemas-microsoft-com:office:office" xmlns:oel="http://schemas.microsoft.com/office/2019/extlst" xmlns:r="http://schemas.openxmlformats.org/officeDocument/2006/relationships" xmlns:m="http://schemas.openxmlformats.org/officeDocument/2006/math" xmlns:v="urn:schemas-microsoft-com:vml" xmlns:wp14="http://schemas.microsoft.com/office/word/2010/wordprocessingDrawing" xmlns:wp="http://schemas.openxmlformats.org/drawingml/2006/wordprocessingDrawing" xmlns:w10="urn:schemas-microsoft-com:office:word" xmlns:w="http://schemas.openxmlformats.org/wordprocessingml/2006/main" xmlns:w14="http://schemas.microsoft.com/office/word/2010/wordml" xmlns:w15="http://schemas.microsoft.com/office/word/2012/wordml" xmlns:w16cex="http://schemas.microsoft.com/office/word/2018/wordml/cex" xmlns:w16cid="http://schemas.microsoft.com/office/word/2016/wordml/cid" xmlns:w16="http://schemas.microsoft.com/office/word/2018/wordml" xmlns:w16sdtdh="http://schemas.microsoft.com/office/word/2020/wordml/sdtdatahash" xmlns:w16se="http://schemas.microsoft.com/office/word/2015/wordml/symex" xmlns:wpg="http://schemas.microsoft.com/office/word/2010/wordprocessingGroup" xmlns:wpi="http://schemas.microsoft.com/office/word/2010/wordprocessingInk" xmlns:wne="http://schemas.microsoft.com/office/word/2006/wordml" xmlns:wps="http://schemas.microsoft.com/office/word/2010/wordprocessingShape" mc:Ignorable="w14 w15 w16se w16cid w16 w16cex w16sdtdh wp14">
   <w:footnote w:type="separator" w:id="-1">
     <w:p>
       <w:pPr>
@@ -3023,7 +3312,7 @@
 </file>
 
 <file path=word/header1.xml><?xml version="1.0" encoding="utf-8"?>
-<w:hdr xmlns:wpc="http://schemas.microsoft.com/office/word/2010/wordprocessingCanvas" xmlns:cx="http://schemas.microsoft.com/office/drawing/2014/chartex" xmlns:cx1="http://schemas.microsoft.com/office/drawing/2015/9/8/chartex" xmlns:cx2="http://schemas.microsoft.com/office/drawing/2015/10/21/chartex" xmlns:cx3="http://schemas.microsoft.com/office/drawing/2016/5/9/chartex" xmlns:cx4="http://schemas.microsoft.com/office/drawing/2016/5/10/chartex" xmlns:cx5="http://schemas.microsoft.com/office/drawing/2016/5/11/chartex" xmlns:cx6="http://schemas.microsoft.com/office/drawing/2016/5/12/chartex" xmlns:cx7="http://schemas.microsoft.com/office/drawing/2016/5/13/chartex" xmlns:cx8="http://schemas.microsoft.com/office/drawing/2016/5/14/chartex" xmlns:mc="http://schemas.openxmlformats.org/markup-compatibility/2006" xmlns:aink="http://schemas.microsoft.com/office/drawing/2016/ink" xmlns:am3d="http://schemas.microsoft.com/office/drawing/2017/model3d" xmlns:o="urn:schemas-microsoft-com:office:office" xmlns:r="http://schemas.openxmlformats.org/officeDocument/2006/relationships" xmlns:m="http://schemas.openxmlformats.org/officeDocument/2006/math" xmlns:v="urn:schemas-microsoft-com:vml" xmlns:wp14="http://schemas.microsoft.com/office/word/2010/wordprocessingDrawing" xmlns:wp="http://schemas.openxmlformats.org/drawingml/2006/wordprocessingDrawing" xmlns:w10="urn:schemas-microsoft-com:office:word" xmlns:w="http://schemas.openxmlformats.org/wordprocessingml/2006/main" xmlns:w14="http://schemas.microsoft.com/office/word/2010/wordml" xmlns:w15="http://schemas.microsoft.com/office/word/2012/wordml" xmlns:w16cex="http://schemas.microsoft.com/office/word/2018/wordml/cex" xmlns:w16cid="http://schemas.microsoft.com/office/word/2016/wordml/cid" xmlns:w16="http://schemas.microsoft.com/office/word/2018/wordml" xmlns:w16sdtdh="http://schemas.microsoft.com/office/word/2020/wordml/sdtdatahash" xmlns:w16se="http://schemas.microsoft.com/office/word/2015/wordml/symex" xmlns:wpg="http://schemas.microsoft.com/office/word/2010/wordprocessingGroup" xmlns:wpi="http://schemas.microsoft.com/office/word/2010/wordprocessingInk" xmlns:wne="http://schemas.microsoft.com/office/word/2006/wordml" xmlns:wps="http://schemas.microsoft.com/office/word/2010/wordprocessingShape" mc:Ignorable="w14 w15 w16se w16cid w16 w16cex w16sdtdh wp14">
+<w:hdr xmlns:wpc="http://schemas.microsoft.com/office/word/2010/wordprocessingCanvas" xmlns:cx="http://schemas.microsoft.com/office/drawing/2014/chartex" xmlns:cx1="http://schemas.microsoft.com/office/drawing/2015/9/8/chartex" xmlns:cx2="http://schemas.microsoft.com/office/drawing/2015/10/21/chartex" xmlns:cx3="http://schemas.microsoft.com/office/drawing/2016/5/9/chartex" xmlns:cx4="http://schemas.microsoft.com/office/drawing/2016/5/10/chartex" xmlns:cx5="http://schemas.microsoft.com/office/drawing/2016/5/11/chartex" xmlns:cx6="http://schemas.microsoft.com/office/drawing/2016/5/12/chartex" xmlns:cx7="http://schemas.microsoft.com/office/drawing/2016/5/13/chartex" xmlns:cx8="http://schemas.microsoft.com/office/drawing/2016/5/14/chartex" xmlns:mc="http://schemas.openxmlformats.org/markup-compatibility/2006" xmlns:aink="http://schemas.microsoft.com/office/drawing/2016/ink" xmlns:am3d="http://schemas.microsoft.com/office/drawing/2017/model3d" xmlns:o="urn:schemas-microsoft-com:office:office" xmlns:oel="http://schemas.microsoft.com/office/2019/extlst" xmlns:r="http://schemas.openxmlformats.org/officeDocument/2006/relationships" xmlns:m="http://schemas.openxmlformats.org/officeDocument/2006/math" xmlns:v="urn:schemas-microsoft-com:vml" xmlns:wp14="http://schemas.microsoft.com/office/word/2010/wordprocessingDrawing" xmlns:wp="http://schemas.openxmlformats.org/drawingml/2006/wordprocessingDrawing" xmlns:w10="urn:schemas-microsoft-com:office:word" xmlns:w="http://schemas.openxmlformats.org/wordprocessingml/2006/main" xmlns:w14="http://schemas.microsoft.com/office/word/2010/wordml" xmlns:w15="http://schemas.microsoft.com/office/word/2012/wordml" xmlns:w16cex="http://schemas.microsoft.com/office/word/2018/wordml/cex" xmlns:w16cid="http://schemas.microsoft.com/office/word/2016/wordml/cid" xmlns:w16="http://schemas.microsoft.com/office/word/2018/wordml" xmlns:w16sdtdh="http://schemas.microsoft.com/office/word/2020/wordml/sdtdatahash" xmlns:w16se="http://schemas.microsoft.com/office/word/2015/wordml/symex" xmlns:wpg="http://schemas.microsoft.com/office/word/2010/wordprocessingGroup" xmlns:wpi="http://schemas.microsoft.com/office/word/2010/wordprocessingInk" xmlns:wne="http://schemas.microsoft.com/office/word/2006/wordml" xmlns:wps="http://schemas.microsoft.com/office/word/2010/wordprocessingShape" mc:Ignorable="w14 w15 w16se w16cid w16 w16cex w16sdtdh wp14">
   <w:p>
     <w:pPr>
       <w:pStyle w:val="Header"/>
@@ -3057,7 +3346,7 @@
           </v:handles>
           <o:lock v:ext="edit" text="t" shapetype="t"/>
         </v:shapetype>
-        <v:shape id="PowerPlusWaterMarkObject140023735" o:spid="_x0000_s2050" type="#_x0000_t136" style="position:absolute;margin-left:0;margin-top:0;width:666.3pt;height:71.35pt;rotation:315;z-index:-251655168;mso-position-horizontal:center;mso-position-horizontal-relative:margin;mso-position-vertical:center;mso-position-vertical-relative:margin" o:allowincell="f" fillcolor="silver" stroked="f">
+        <v:shape id="PowerPlusWaterMarkObject140023735" o:spid="_x0000_s1026" type="#_x0000_t136" style="position:absolute;margin-left:0;margin-top:0;width:666.3pt;height:71.35pt;rotation:315;z-index:-251655168;mso-position-horizontal:center;mso-position-horizontal-relative:margin;mso-position-vertical:center;mso-position-vertical-relative:margin" o:allowincell="f" fillcolor="silver" stroked="f">
           <v:fill opacity=".5"/>
           <v:textpath style="font-family:&quot;Calibri&quot;;font-size:1pt" string="Syed Ziaul Habib roobon@gmail.com"/>
           <w10:wrap anchorx="margin" anchory="margin"/>
@@ -3069,7 +3358,7 @@
 </file>
 
 <file path=word/header2.xml><?xml version="1.0" encoding="utf-8"?>
-<w:hdr xmlns:wpc="http://schemas.microsoft.com/office/word/2010/wordprocessingCanvas" xmlns:cx="http://schemas.microsoft.com/office/drawing/2014/chartex" xmlns:cx1="http://schemas.microsoft.com/office/drawing/2015/9/8/chartex" xmlns:cx2="http://schemas.microsoft.com/office/drawing/2015/10/21/chartex" xmlns:cx3="http://schemas.microsoft.com/office/drawing/2016/5/9/chartex" xmlns:cx4="http://schemas.microsoft.com/office/drawing/2016/5/10/chartex" xmlns:cx5="http://schemas.microsoft.com/office/drawing/2016/5/11/chartex" xmlns:cx6="http://schemas.microsoft.com/office/drawing/2016/5/12/chartex" xmlns:cx7="http://schemas.microsoft.com/office/drawing/2016/5/13/chartex" xmlns:cx8="http://schemas.microsoft.com/office/drawing/2016/5/14/chartex" xmlns:mc="http://schemas.openxmlformats.org/markup-compatibility/2006" xmlns:aink="http://schemas.microsoft.com/office/drawing/2016/ink" xmlns:am3d="http://schemas.microsoft.com/office/drawing/2017/model3d" xmlns:o="urn:schemas-microsoft-com:office:office" xmlns:r="http://schemas.openxmlformats.org/officeDocument/2006/relationships" xmlns:m="http://schemas.openxmlformats.org/officeDocument/2006/math" xmlns:v="urn:schemas-microsoft-com:vml" xmlns:wp14="http://schemas.microsoft.com/office/word/2010/wordprocessingDrawing" xmlns:wp="http://schemas.openxmlformats.org/drawingml/2006/wordprocessingDrawing" xmlns:w10="urn:schemas-microsoft-com:office:word" xmlns:w="http://schemas.openxmlformats.org/wordprocessingml/2006/main" xmlns:w14="http://schemas.microsoft.com/office/word/2010/wordml" xmlns:w15="http://schemas.microsoft.com/office/word/2012/wordml" xmlns:w16cex="http://schemas.microsoft.com/office/word/2018/wordml/cex" xmlns:w16cid="http://schemas.microsoft.com/office/word/2016/wordml/cid" xmlns:w16="http://schemas.microsoft.com/office/word/2018/wordml" xmlns:w16sdtdh="http://schemas.microsoft.com/office/word/2020/wordml/sdtdatahash" xmlns:w16se="http://schemas.microsoft.com/office/word/2015/wordml/symex" xmlns:wpg="http://schemas.microsoft.com/office/word/2010/wordprocessingGroup" xmlns:wpi="http://schemas.microsoft.com/office/word/2010/wordprocessingInk" xmlns:wne="http://schemas.microsoft.com/office/word/2006/wordml" xmlns:wps="http://schemas.microsoft.com/office/word/2010/wordprocessingShape" mc:Ignorable="w14 w15 w16se w16cid w16 w16cex w16sdtdh wp14">
+<w:hdr xmlns:wpc="http://schemas.microsoft.com/office/word/2010/wordprocessingCanvas" xmlns:cx="http://schemas.microsoft.com/office/drawing/2014/chartex" xmlns:cx1="http://schemas.microsoft.com/office/drawing/2015/9/8/chartex" xmlns:cx2="http://schemas.microsoft.com/office/drawing/2015/10/21/chartex" xmlns:cx3="http://schemas.microsoft.com/office/drawing/2016/5/9/chartex" xmlns:cx4="http://schemas.microsoft.com/office/drawing/2016/5/10/chartex" xmlns:cx5="http://schemas.microsoft.com/office/drawing/2016/5/11/chartex" xmlns:cx6="http://schemas.microsoft.com/office/drawing/2016/5/12/chartex" xmlns:cx7="http://schemas.microsoft.com/office/drawing/2016/5/13/chartex" xmlns:cx8="http://schemas.microsoft.com/office/drawing/2016/5/14/chartex" xmlns:mc="http://schemas.openxmlformats.org/markup-compatibility/2006" xmlns:aink="http://schemas.microsoft.com/office/drawing/2016/ink" xmlns:am3d="http://schemas.microsoft.com/office/drawing/2017/model3d" xmlns:o="urn:schemas-microsoft-com:office:office" xmlns:oel="http://schemas.microsoft.com/office/2019/extlst" xmlns:r="http://schemas.openxmlformats.org/officeDocument/2006/relationships" xmlns:m="http://schemas.openxmlformats.org/officeDocument/2006/math" xmlns:v="urn:schemas-microsoft-com:vml" xmlns:wp14="http://schemas.microsoft.com/office/word/2010/wordprocessingDrawing" xmlns:wp="http://schemas.openxmlformats.org/drawingml/2006/wordprocessingDrawing" xmlns:w10="urn:schemas-microsoft-com:office:word" xmlns:w="http://schemas.openxmlformats.org/wordprocessingml/2006/main" xmlns:w14="http://schemas.microsoft.com/office/word/2010/wordml" xmlns:w15="http://schemas.microsoft.com/office/word/2012/wordml" xmlns:w16cex="http://schemas.microsoft.com/office/word/2018/wordml/cex" xmlns:w16cid="http://schemas.microsoft.com/office/word/2016/wordml/cid" xmlns:w16="http://schemas.microsoft.com/office/word/2018/wordml" xmlns:w16sdtdh="http://schemas.microsoft.com/office/word/2020/wordml/sdtdatahash" xmlns:w16se="http://schemas.microsoft.com/office/word/2015/wordml/symex" xmlns:wpg="http://schemas.microsoft.com/office/word/2010/wordprocessingGroup" xmlns:wpi="http://schemas.microsoft.com/office/word/2010/wordprocessingInk" xmlns:wne="http://schemas.microsoft.com/office/word/2006/wordml" xmlns:wps="http://schemas.microsoft.com/office/word/2010/wordprocessingShape" mc:Ignorable="w14 w15 w16se w16cid w16 w16cex w16sdtdh wp14">
   <w:p>
     <w:pPr>
       <w:pStyle w:val="Header"/>
@@ -3103,7 +3392,7 @@
           </v:handles>
           <o:lock v:ext="edit" text="t" shapetype="t"/>
         </v:shapetype>
-        <v:shape id="PowerPlusWaterMarkObject140023736" o:spid="_x0000_s2051" type="#_x0000_t136" style="position:absolute;margin-left:0;margin-top:0;width:666.3pt;height:71.35pt;rotation:315;z-index:-251653120;mso-position-horizontal:center;mso-position-horizontal-relative:margin;mso-position-vertical:center;mso-position-vertical-relative:margin" o:allowincell="f" fillcolor="silver" stroked="f">
+        <v:shape id="PowerPlusWaterMarkObject140023736" o:spid="_x0000_s1027" type="#_x0000_t136" style="position:absolute;margin-left:0;margin-top:0;width:666.3pt;height:71.35pt;rotation:315;z-index:-251653120;mso-position-horizontal:center;mso-position-horizontal-relative:margin;mso-position-vertical:center;mso-position-vertical-relative:margin" o:allowincell="f" fillcolor="silver" stroked="f">
           <v:fill opacity=".5"/>
           <v:textpath style="font-family:&quot;Calibri&quot;;font-size:1pt" string="Syed Ziaul Habib roobon@gmail.com"/>
           <w10:wrap anchorx="margin" anchory="margin"/>
@@ -3115,7 +3404,7 @@
 </file>
 
 <file path=word/header3.xml><?xml version="1.0" encoding="utf-8"?>
-<w:hdr xmlns:wpc="http://schemas.microsoft.com/office/word/2010/wordprocessingCanvas" xmlns:cx="http://schemas.microsoft.com/office/drawing/2014/chartex" xmlns:cx1="http://schemas.microsoft.com/office/drawing/2015/9/8/chartex" xmlns:cx2="http://schemas.microsoft.com/office/drawing/2015/10/21/chartex" xmlns:cx3="http://schemas.microsoft.com/office/drawing/2016/5/9/chartex" xmlns:cx4="http://schemas.microsoft.com/office/drawing/2016/5/10/chartex" xmlns:cx5="http://schemas.microsoft.com/office/drawing/2016/5/11/chartex" xmlns:cx6="http://schemas.microsoft.com/office/drawing/2016/5/12/chartex" xmlns:cx7="http://schemas.microsoft.com/office/drawing/2016/5/13/chartex" xmlns:cx8="http://schemas.microsoft.com/office/drawing/2016/5/14/chartex" xmlns:mc="http://schemas.openxmlformats.org/markup-compatibility/2006" xmlns:aink="http://schemas.microsoft.com/office/drawing/2016/ink" xmlns:am3d="http://schemas.microsoft.com/office/drawing/2017/model3d" xmlns:o="urn:schemas-microsoft-com:office:office" xmlns:r="http://schemas.openxmlformats.org/officeDocument/2006/relationships" xmlns:m="http://schemas.openxmlformats.org/officeDocument/2006/math" xmlns:v="urn:schemas-microsoft-com:vml" xmlns:wp14="http://schemas.microsoft.com/office/word/2010/wordprocessingDrawing" xmlns:wp="http://schemas.openxmlformats.org/drawingml/2006/wordprocessingDrawing" xmlns:w10="urn:schemas-microsoft-com:office:word" xmlns:w="http://schemas.openxmlformats.org/wordprocessingml/2006/main" xmlns:w14="http://schemas.microsoft.com/office/word/2010/wordml" xmlns:w15="http://schemas.microsoft.com/office/word/2012/wordml" xmlns:w16cex="http://schemas.microsoft.com/office/word/2018/wordml/cex" xmlns:w16cid="http://schemas.microsoft.com/office/word/2016/wordml/cid" xmlns:w16="http://schemas.microsoft.com/office/word/2018/wordml" xmlns:w16sdtdh="http://schemas.microsoft.com/office/word/2020/wordml/sdtdatahash" xmlns:w16se="http://schemas.microsoft.com/office/word/2015/wordml/symex" xmlns:wpg="http://schemas.microsoft.com/office/word/2010/wordprocessingGroup" xmlns:wpi="http://schemas.microsoft.com/office/word/2010/wordprocessingInk" xmlns:wne="http://schemas.microsoft.com/office/word/2006/wordml" xmlns:wps="http://schemas.microsoft.com/office/word/2010/wordprocessingShape" mc:Ignorable="w14 w15 w16se w16cid w16 w16cex w16sdtdh wp14">
+<w:hdr xmlns:wpc="http://schemas.microsoft.com/office/word/2010/wordprocessingCanvas" xmlns:cx="http://schemas.microsoft.com/office/drawing/2014/chartex" xmlns:cx1="http://schemas.microsoft.com/office/drawing/2015/9/8/chartex" xmlns:cx2="http://schemas.microsoft.com/office/drawing/2015/10/21/chartex" xmlns:cx3="http://schemas.microsoft.com/office/drawing/2016/5/9/chartex" xmlns:cx4="http://schemas.microsoft.com/office/drawing/2016/5/10/chartex" xmlns:cx5="http://schemas.microsoft.com/office/drawing/2016/5/11/chartex" xmlns:cx6="http://schemas.microsoft.com/office/drawing/2016/5/12/chartex" xmlns:cx7="http://schemas.microsoft.com/office/drawing/2016/5/13/chartex" xmlns:cx8="http://schemas.microsoft.com/office/drawing/2016/5/14/chartex" xmlns:mc="http://schemas.openxmlformats.org/markup-compatibility/2006" xmlns:aink="http://schemas.microsoft.com/office/drawing/2016/ink" xmlns:am3d="http://schemas.microsoft.com/office/drawing/2017/model3d" xmlns:o="urn:schemas-microsoft-com:office:office" xmlns:oel="http://schemas.microsoft.com/office/2019/extlst" xmlns:r="http://schemas.openxmlformats.org/officeDocument/2006/relationships" xmlns:m="http://schemas.openxmlformats.org/officeDocument/2006/math" xmlns:v="urn:schemas-microsoft-com:vml" xmlns:wp14="http://schemas.microsoft.com/office/word/2010/wordprocessingDrawing" xmlns:wp="http://schemas.openxmlformats.org/drawingml/2006/wordprocessingDrawing" xmlns:w10="urn:schemas-microsoft-com:office:word" xmlns:w="http://schemas.openxmlformats.org/wordprocessingml/2006/main" xmlns:w14="http://schemas.microsoft.com/office/word/2010/wordml" xmlns:w15="http://schemas.microsoft.com/office/word/2012/wordml" xmlns:w16cex="http://schemas.microsoft.com/office/word/2018/wordml/cex" xmlns:w16cid="http://schemas.microsoft.com/office/word/2016/wordml/cid" xmlns:w16="http://schemas.microsoft.com/office/word/2018/wordml" xmlns:w16sdtdh="http://schemas.microsoft.com/office/word/2020/wordml/sdtdatahash" xmlns:w16se="http://schemas.microsoft.com/office/word/2015/wordml/symex" xmlns:wpg="http://schemas.microsoft.com/office/word/2010/wordprocessingGroup" xmlns:wpi="http://schemas.microsoft.com/office/word/2010/wordprocessingInk" xmlns:wne="http://schemas.microsoft.com/office/word/2006/wordml" xmlns:wps="http://schemas.microsoft.com/office/word/2010/wordprocessingShape" mc:Ignorable="w14 w15 w16se w16cid w16 w16cex w16sdtdh wp14">
   <w:p>
     <w:pPr>
       <w:pStyle w:val="Header"/>
@@ -3149,7 +3438,7 @@
           </v:handles>
           <o:lock v:ext="edit" text="t" shapetype="t"/>
         </v:shapetype>
-        <v:shape id="PowerPlusWaterMarkObject140023734" o:spid="_x0000_s2049" type="#_x0000_t136" style="position:absolute;margin-left:0;margin-top:0;width:666.3pt;height:71.35pt;rotation:315;z-index:-251657216;mso-position-horizontal:center;mso-position-horizontal-relative:margin;mso-position-vertical:center;mso-position-vertical-relative:margin" o:allowincell="f" fillcolor="silver" stroked="f">
+        <v:shape id="PowerPlusWaterMarkObject140023734" o:spid="_x0000_s1025" type="#_x0000_t136" style="position:absolute;margin-left:0;margin-top:0;width:666.3pt;height:71.35pt;rotation:315;z-index:-251657216;mso-position-horizontal:center;mso-position-horizontal-relative:margin;mso-position-vertical:center;mso-position-vertical-relative:margin" o:allowincell="f" fillcolor="silver" stroked="f">
           <v:fill opacity=".5"/>
           <v:textpath style="font-family:&quot;Calibri&quot;;font-size:1pt" string="Syed Ziaul Habib roobon@gmail.com"/>
           <w10:wrap anchorx="margin" anchory="margin"/>
@@ -3161,7 +3450,7 @@
 </file>
 
 <file path=word/numbering.xml><?xml version="1.0" encoding="utf-8"?>
-<w:numbering xmlns:wpc="http://schemas.microsoft.com/office/word/2010/wordprocessingCanvas" xmlns:cx="http://schemas.microsoft.com/office/drawing/2014/chartex" xmlns:cx1="http://schemas.microsoft.com/office/drawing/2015/9/8/chartex" xmlns:cx2="http://schemas.microsoft.com/office/drawing/2015/10/21/chartex" xmlns:cx3="http://schemas.microsoft.com/office/drawing/2016/5/9/chartex" xmlns:cx4="http://schemas.microsoft.com/office/drawing/2016/5/10/chartex" xmlns:cx5="http://schemas.microsoft.com/office/drawing/2016/5/11/chartex" xmlns:cx6="http://schemas.microsoft.com/office/drawing/2016/5/12/chartex" xmlns:cx7="http://schemas.microsoft.com/office/drawing/2016/5/13/chartex" xmlns:cx8="http://schemas.microsoft.com/office/drawing/2016/5/14/chartex" xmlns:mc="http://schemas.openxmlformats.org/markup-compatibility/2006" xmlns:aink="http://schemas.microsoft.com/office/drawing/2016/ink" xmlns:am3d="http://schemas.microsoft.com/office/drawing/2017/model3d" xmlns:o="urn:schemas-microsoft-com:office:office" xmlns:r="http://schemas.openxmlformats.org/officeDocument/2006/relationships" xmlns:m="http://schemas.openxmlformats.org/officeDocument/2006/math" xmlns:v="urn:schemas-microsoft-com:vml" xmlns:wp14="http://schemas.microsoft.com/office/word/2010/wordprocessingDrawing" xmlns:wp="http://schemas.openxmlformats.org/drawingml/2006/wordprocessingDrawing" xmlns:w10="urn:schemas-microsoft-com:office:word" xmlns:w="http://schemas.openxmlformats.org/wordprocessingml/2006/main" xmlns:w14="http://schemas.microsoft.com/office/word/2010/wordml" xmlns:w15="http://schemas.microsoft.com/office/word/2012/wordml" xmlns:w16cex="http://schemas.microsoft.com/office/word/2018/wordml/cex" xmlns:w16cid="http://schemas.microsoft.com/office/word/2016/wordml/cid" xmlns:w16="http://schemas.microsoft.com/office/word/2018/wordml" xmlns:w16sdtdh="http://schemas.microsoft.com/office/word/2020/wordml/sdtdatahash" xmlns:w16se="http://schemas.microsoft.com/office/word/2015/wordml/symex" xmlns:wpg="http://schemas.microsoft.com/office/word/2010/wordprocessingGroup" xmlns:wpi="http://schemas.microsoft.com/office/word/2010/wordprocessingInk" xmlns:wne="http://schemas.microsoft.com/office/word/2006/wordml" xmlns:wps="http://schemas.microsoft.com/office/word/2010/wordprocessingShape" mc:Ignorable="w14 w15 w16se w16cid w16 w16cex w16sdtdh wp14">
+<w:numbering xmlns:wpc="http://schemas.microsoft.com/office/word/2010/wordprocessingCanvas" xmlns:cx="http://schemas.microsoft.com/office/drawing/2014/chartex" xmlns:cx1="http://schemas.microsoft.com/office/drawing/2015/9/8/chartex" xmlns:cx2="http://schemas.microsoft.com/office/drawing/2015/10/21/chartex" xmlns:cx3="http://schemas.microsoft.com/office/drawing/2016/5/9/chartex" xmlns:cx4="http://schemas.microsoft.com/office/drawing/2016/5/10/chartex" xmlns:cx5="http://schemas.microsoft.com/office/drawing/2016/5/11/chartex" xmlns:cx6="http://schemas.microsoft.com/office/drawing/2016/5/12/chartex" xmlns:cx7="http://schemas.microsoft.com/office/drawing/2016/5/13/chartex" xmlns:cx8="http://schemas.microsoft.com/office/drawing/2016/5/14/chartex" xmlns:mc="http://schemas.openxmlformats.org/markup-compatibility/2006" xmlns:aink="http://schemas.microsoft.com/office/drawing/2016/ink" xmlns:am3d="http://schemas.microsoft.com/office/drawing/2017/model3d" xmlns:o="urn:schemas-microsoft-com:office:office" xmlns:oel="http://schemas.microsoft.com/office/2019/extlst" xmlns:r="http://schemas.openxmlformats.org/officeDocument/2006/relationships" xmlns:m="http://schemas.openxmlformats.org/officeDocument/2006/math" xmlns:v="urn:schemas-microsoft-com:vml" xmlns:wp14="http://schemas.microsoft.com/office/word/2010/wordprocessingDrawing" xmlns:wp="http://schemas.openxmlformats.org/drawingml/2006/wordprocessingDrawing" xmlns:w10="urn:schemas-microsoft-com:office:word" xmlns:w="http://schemas.openxmlformats.org/wordprocessingml/2006/main" xmlns:w14="http://schemas.microsoft.com/office/word/2010/wordml" xmlns:w15="http://schemas.microsoft.com/office/word/2012/wordml" xmlns:w16cex="http://schemas.microsoft.com/office/word/2018/wordml/cex" xmlns:w16cid="http://schemas.microsoft.com/office/word/2016/wordml/cid" xmlns:w16="http://schemas.microsoft.com/office/word/2018/wordml" xmlns:w16sdtdh="http://schemas.microsoft.com/office/word/2020/wordml/sdtdatahash" xmlns:w16se="http://schemas.microsoft.com/office/word/2015/wordml/symex" xmlns:wpg="http://schemas.microsoft.com/office/word/2010/wordprocessingGroup" xmlns:wpi="http://schemas.microsoft.com/office/word/2010/wordprocessingInk" xmlns:wne="http://schemas.microsoft.com/office/word/2006/wordml" xmlns:wps="http://schemas.microsoft.com/office/word/2010/wordprocessingShape" mc:Ignorable="w14 w15 w16se w16cid w16 w16cex w16sdtdh wp14">
   <w:abstractNum w:abstractNumId="0" w15:restartNumberingAfterBreak="0">
     <w:nsid w:val="00777874"/>
     <w:multiLevelType w:val="hybridMultilevel"/>
@@ -11083,277 +11372,277 @@
       </w:pPr>
     </w:lvl>
   </w:abstractNum>
-  <w:num w:numId="1">
+  <w:num w:numId="1" w16cid:durableId="386800800">
     <w:abstractNumId w:val="30"/>
   </w:num>
-  <w:num w:numId="2">
+  <w:num w:numId="2" w16cid:durableId="1279332436">
     <w:abstractNumId w:val="22"/>
   </w:num>
-  <w:num w:numId="3">
+  <w:num w:numId="3" w16cid:durableId="143737632">
     <w:abstractNumId w:val="28"/>
   </w:num>
-  <w:num w:numId="4">
+  <w:num w:numId="4" w16cid:durableId="1857571836">
     <w:abstractNumId w:val="39"/>
   </w:num>
-  <w:num w:numId="5">
+  <w:num w:numId="5" w16cid:durableId="1293946243">
     <w:abstractNumId w:val="57"/>
   </w:num>
-  <w:num w:numId="6">
+  <w:num w:numId="6" w16cid:durableId="1237204903">
     <w:abstractNumId w:val="70"/>
   </w:num>
-  <w:num w:numId="7">
+  <w:num w:numId="7" w16cid:durableId="1451823341">
     <w:abstractNumId w:val="56"/>
   </w:num>
-  <w:num w:numId="8">
+  <w:num w:numId="8" w16cid:durableId="893004339">
     <w:abstractNumId w:val="23"/>
   </w:num>
-  <w:num w:numId="9">
+  <w:num w:numId="9" w16cid:durableId="2132624585">
     <w:abstractNumId w:val="58"/>
   </w:num>
-  <w:num w:numId="10">
+  <w:num w:numId="10" w16cid:durableId="1227302553">
     <w:abstractNumId w:val="21"/>
   </w:num>
-  <w:num w:numId="11">
+  <w:num w:numId="11" w16cid:durableId="2101488761">
     <w:abstractNumId w:val="7"/>
   </w:num>
-  <w:num w:numId="12">
+  <w:num w:numId="12" w16cid:durableId="1110196615">
     <w:abstractNumId w:val="34"/>
   </w:num>
-  <w:num w:numId="13">
+  <w:num w:numId="13" w16cid:durableId="498350576">
     <w:abstractNumId w:val="62"/>
   </w:num>
-  <w:num w:numId="14">
+  <w:num w:numId="14" w16cid:durableId="1403138919">
     <w:abstractNumId w:val="49"/>
   </w:num>
-  <w:num w:numId="15">
+  <w:num w:numId="15" w16cid:durableId="747508011">
     <w:abstractNumId w:val="69"/>
   </w:num>
-  <w:num w:numId="16">
+  <w:num w:numId="16" w16cid:durableId="1481507675">
     <w:abstractNumId w:val="91"/>
   </w:num>
-  <w:num w:numId="17">
+  <w:num w:numId="17" w16cid:durableId="1430547407">
     <w:abstractNumId w:val="66"/>
   </w:num>
-  <w:num w:numId="18">
+  <w:num w:numId="18" w16cid:durableId="1023629946">
     <w:abstractNumId w:val="87"/>
   </w:num>
-  <w:num w:numId="19">
+  <w:num w:numId="19" w16cid:durableId="796728056">
     <w:abstractNumId w:val="27"/>
   </w:num>
-  <w:num w:numId="20">
+  <w:num w:numId="20" w16cid:durableId="408160413">
     <w:abstractNumId w:val="24"/>
   </w:num>
-  <w:num w:numId="21">
+  <w:num w:numId="21" w16cid:durableId="1026440758">
     <w:abstractNumId w:val="33"/>
   </w:num>
-  <w:num w:numId="22">
+  <w:num w:numId="22" w16cid:durableId="1914273378">
     <w:abstractNumId w:val="2"/>
   </w:num>
-  <w:num w:numId="23">
+  <w:num w:numId="23" w16cid:durableId="229004007">
     <w:abstractNumId w:val="86"/>
   </w:num>
-  <w:num w:numId="24">
+  <w:num w:numId="24" w16cid:durableId="1584215124">
     <w:abstractNumId w:val="47"/>
   </w:num>
-  <w:num w:numId="25">
+  <w:num w:numId="25" w16cid:durableId="5251673">
     <w:abstractNumId w:val="72"/>
   </w:num>
-  <w:num w:numId="26">
+  <w:num w:numId="26" w16cid:durableId="1794400459">
     <w:abstractNumId w:val="61"/>
   </w:num>
-  <w:num w:numId="27">
+  <w:num w:numId="27" w16cid:durableId="806119078">
     <w:abstractNumId w:val="32"/>
   </w:num>
-  <w:num w:numId="28">
+  <w:num w:numId="28" w16cid:durableId="901065183">
     <w:abstractNumId w:val="13"/>
   </w:num>
-  <w:num w:numId="29">
+  <w:num w:numId="29" w16cid:durableId="562764112">
     <w:abstractNumId w:val="67"/>
   </w:num>
-  <w:num w:numId="30">
+  <w:num w:numId="30" w16cid:durableId="817961583">
     <w:abstractNumId w:val="4"/>
   </w:num>
-  <w:num w:numId="31">
+  <w:num w:numId="31" w16cid:durableId="577863236">
     <w:abstractNumId w:val="63"/>
   </w:num>
-  <w:num w:numId="32">
+  <w:num w:numId="32" w16cid:durableId="1863738151">
     <w:abstractNumId w:val="79"/>
   </w:num>
-  <w:num w:numId="33">
+  <w:num w:numId="33" w16cid:durableId="1344013223">
     <w:abstractNumId w:val="76"/>
   </w:num>
-  <w:num w:numId="34">
+  <w:num w:numId="34" w16cid:durableId="429934316">
     <w:abstractNumId w:val="45"/>
   </w:num>
-  <w:num w:numId="35">
+  <w:num w:numId="35" w16cid:durableId="227765444">
     <w:abstractNumId w:val="42"/>
   </w:num>
-  <w:num w:numId="36">
+  <w:num w:numId="36" w16cid:durableId="838816346">
     <w:abstractNumId w:val="19"/>
   </w:num>
-  <w:num w:numId="37">
+  <w:num w:numId="37" w16cid:durableId="1472678030">
     <w:abstractNumId w:val="15"/>
   </w:num>
-  <w:num w:numId="38">
+  <w:num w:numId="38" w16cid:durableId="1482186689">
     <w:abstractNumId w:val="12"/>
   </w:num>
-  <w:num w:numId="39">
+  <w:num w:numId="39" w16cid:durableId="1175650604">
     <w:abstractNumId w:val="1"/>
   </w:num>
-  <w:num w:numId="40">
+  <w:num w:numId="40" w16cid:durableId="1360082607">
     <w:abstractNumId w:val="18"/>
   </w:num>
-  <w:num w:numId="41">
+  <w:num w:numId="41" w16cid:durableId="29646080">
     <w:abstractNumId w:val="52"/>
   </w:num>
-  <w:num w:numId="42">
+  <w:num w:numId="42" w16cid:durableId="1717781343">
     <w:abstractNumId w:val="51"/>
   </w:num>
-  <w:num w:numId="43">
+  <w:num w:numId="43" w16cid:durableId="1892108013">
     <w:abstractNumId w:val="90"/>
   </w:num>
-  <w:num w:numId="44">
+  <w:num w:numId="44" w16cid:durableId="1068648296">
     <w:abstractNumId w:val="26"/>
   </w:num>
-  <w:num w:numId="45">
+  <w:num w:numId="45" w16cid:durableId="779640366">
     <w:abstractNumId w:val="54"/>
   </w:num>
-  <w:num w:numId="46">
+  <w:num w:numId="46" w16cid:durableId="1141994533">
     <w:abstractNumId w:val="14"/>
   </w:num>
-  <w:num w:numId="47">
+  <w:num w:numId="47" w16cid:durableId="648948115">
     <w:abstractNumId w:val="85"/>
   </w:num>
-  <w:num w:numId="48">
+  <w:num w:numId="48" w16cid:durableId="1049380660">
     <w:abstractNumId w:val="44"/>
   </w:num>
-  <w:num w:numId="49">
+  <w:num w:numId="49" w16cid:durableId="40591469">
     <w:abstractNumId w:val="5"/>
   </w:num>
-  <w:num w:numId="50">
+  <w:num w:numId="50" w16cid:durableId="306589046">
     <w:abstractNumId w:val="38"/>
   </w:num>
-  <w:num w:numId="51">
+  <w:num w:numId="51" w16cid:durableId="2099669615">
     <w:abstractNumId w:val="59"/>
   </w:num>
-  <w:num w:numId="52">
+  <w:num w:numId="52" w16cid:durableId="1788888383">
     <w:abstractNumId w:val="75"/>
   </w:num>
-  <w:num w:numId="53">
+  <w:num w:numId="53" w16cid:durableId="1484421455">
     <w:abstractNumId w:val="81"/>
   </w:num>
-  <w:num w:numId="54">
+  <w:num w:numId="54" w16cid:durableId="1495225660">
     <w:abstractNumId w:val="9"/>
   </w:num>
-  <w:num w:numId="55">
+  <w:num w:numId="55" w16cid:durableId="630018165">
     <w:abstractNumId w:val="64"/>
   </w:num>
-  <w:num w:numId="56">
+  <w:num w:numId="56" w16cid:durableId="1344091720">
     <w:abstractNumId w:val="8"/>
   </w:num>
-  <w:num w:numId="57">
+  <w:num w:numId="57" w16cid:durableId="1389383011">
     <w:abstractNumId w:val="80"/>
   </w:num>
-  <w:num w:numId="58">
+  <w:num w:numId="58" w16cid:durableId="709493357">
     <w:abstractNumId w:val="6"/>
   </w:num>
-  <w:num w:numId="59">
+  <w:num w:numId="59" w16cid:durableId="1450205239">
     <w:abstractNumId w:val="11"/>
   </w:num>
-  <w:num w:numId="60">
+  <w:num w:numId="60" w16cid:durableId="1708800667">
     <w:abstractNumId w:val="60"/>
   </w:num>
-  <w:num w:numId="61">
+  <w:num w:numId="61" w16cid:durableId="1773087042">
     <w:abstractNumId w:val="77"/>
   </w:num>
-  <w:num w:numId="62">
+  <w:num w:numId="62" w16cid:durableId="1769539296">
     <w:abstractNumId w:val="29"/>
   </w:num>
-  <w:num w:numId="63">
+  <w:num w:numId="63" w16cid:durableId="1677532250">
     <w:abstractNumId w:val="48"/>
   </w:num>
-  <w:num w:numId="64">
+  <w:num w:numId="64" w16cid:durableId="1578397555">
     <w:abstractNumId w:val="68"/>
   </w:num>
-  <w:num w:numId="65">
+  <w:num w:numId="65" w16cid:durableId="489256786">
     <w:abstractNumId w:val="3"/>
   </w:num>
-  <w:num w:numId="66">
+  <w:num w:numId="66" w16cid:durableId="1289162958">
     <w:abstractNumId w:val="25"/>
   </w:num>
-  <w:num w:numId="67">
+  <w:num w:numId="67" w16cid:durableId="2028478504">
     <w:abstractNumId w:val="43"/>
   </w:num>
-  <w:num w:numId="68">
+  <w:num w:numId="68" w16cid:durableId="2094667807">
     <w:abstractNumId w:val="0"/>
   </w:num>
-  <w:num w:numId="69">
+  <w:num w:numId="69" w16cid:durableId="958413125">
     <w:abstractNumId w:val="84"/>
   </w:num>
-  <w:num w:numId="70">
+  <w:num w:numId="70" w16cid:durableId="890924014">
     <w:abstractNumId w:val="35"/>
   </w:num>
-  <w:num w:numId="71">
+  <w:num w:numId="71" w16cid:durableId="1621185529">
     <w:abstractNumId w:val="65"/>
   </w:num>
-  <w:num w:numId="72">
+  <w:num w:numId="72" w16cid:durableId="879781818">
     <w:abstractNumId w:val="55"/>
   </w:num>
-  <w:num w:numId="73">
+  <w:num w:numId="73" w16cid:durableId="1490362476">
     <w:abstractNumId w:val="88"/>
   </w:num>
-  <w:num w:numId="74">
+  <w:num w:numId="74" w16cid:durableId="824396312">
     <w:abstractNumId w:val="82"/>
   </w:num>
-  <w:num w:numId="75">
+  <w:num w:numId="75" w16cid:durableId="463275900">
     <w:abstractNumId w:val="37"/>
   </w:num>
-  <w:num w:numId="76">
+  <w:num w:numId="76" w16cid:durableId="1032807241">
     <w:abstractNumId w:val="73"/>
   </w:num>
-  <w:num w:numId="77">
+  <w:num w:numId="77" w16cid:durableId="1568959464">
     <w:abstractNumId w:val="41"/>
   </w:num>
-  <w:num w:numId="78">
+  <w:num w:numId="78" w16cid:durableId="1446928829">
     <w:abstractNumId w:val="20"/>
   </w:num>
-  <w:num w:numId="79">
+  <w:num w:numId="79" w16cid:durableId="1344089620">
     <w:abstractNumId w:val="83"/>
   </w:num>
-  <w:num w:numId="80">
+  <w:num w:numId="80" w16cid:durableId="466244449">
     <w:abstractNumId w:val="50"/>
   </w:num>
-  <w:num w:numId="81">
+  <w:num w:numId="81" w16cid:durableId="1443302514">
     <w:abstractNumId w:val="10"/>
   </w:num>
-  <w:num w:numId="82">
+  <w:num w:numId="82" w16cid:durableId="1159615051">
     <w:abstractNumId w:val="74"/>
   </w:num>
-  <w:num w:numId="83">
+  <w:num w:numId="83" w16cid:durableId="1056781658">
     <w:abstractNumId w:val="53"/>
   </w:num>
-  <w:num w:numId="84">
+  <w:num w:numId="84" w16cid:durableId="1520385298">
     <w:abstractNumId w:val="89"/>
   </w:num>
-  <w:num w:numId="85">
+  <w:num w:numId="85" w16cid:durableId="1140808891">
     <w:abstractNumId w:val="46"/>
   </w:num>
-  <w:num w:numId="86">
+  <w:num w:numId="86" w16cid:durableId="110561225">
     <w:abstractNumId w:val="36"/>
   </w:num>
-  <w:num w:numId="87">
+  <w:num w:numId="87" w16cid:durableId="2096978357">
     <w:abstractNumId w:val="71"/>
   </w:num>
-  <w:num w:numId="88">
+  <w:num w:numId="88" w16cid:durableId="1843009908">
     <w:abstractNumId w:val="17"/>
   </w:num>
-  <w:num w:numId="89">
+  <w:num w:numId="89" w16cid:durableId="1523203556">
     <w:abstractNumId w:val="40"/>
   </w:num>
-  <w:num w:numId="90">
+  <w:num w:numId="90" w16cid:durableId="2097284327">
     <w:abstractNumId w:val="78"/>
   </w:num>
-  <w:num w:numId="91">
+  <w:num w:numId="91" w16cid:durableId="1687906557">
     <w:abstractNumId w:val="31"/>
     <w:lvlOverride w:ilvl="0">
       <w:startOverride w:val="1"/>
@@ -11383,7 +11672,7 @@
       <w:startOverride w:val="1"/>
     </w:lvlOverride>
   </w:num>
-  <w:num w:numId="92">
+  <w:num w:numId="92" w16cid:durableId="1457481258">
     <w:abstractNumId w:val="16"/>
   </w:num>
   <w:numIdMacAtCleanup w:val="90"/>

</xml_diff>